<commit_message>
Lots of updates to resume and regen of static content
</commit_message>
<xml_diff>
--- a/docs/assets/downloads/adleta_richard_resume_condensed.docx
+++ b/docs/assets/downloads/adleta_richard_resume_condensed.docx
@@ -38,7 +38,10 @@
     </w:p>
     <w:p>
       <w:pPr>
-        <w:pStyle w:val="BodyText"/>
+        <w:numPr>
+          <w:ilvl w:val="0"/>
+          <w:numId w:val="1001"/>
+        </w:numPr>
       </w:pPr>
       <w:r>
         <w:rPr>
@@ -61,7 +64,10 @@
     </w:p>
     <w:p>
       <w:pPr>
-        <w:pStyle w:val="BodyText"/>
+        <w:numPr>
+          <w:ilvl w:val="0"/>
+          <w:numId w:val="1001"/>
+        </w:numPr>
       </w:pPr>
       <w:r>
         <w:rPr>
@@ -84,7 +90,10 @@
     </w:p>
     <w:p>
       <w:pPr>
-        <w:pStyle w:val="BodyText"/>
+        <w:numPr>
+          <w:ilvl w:val="0"/>
+          <w:numId w:val="1001"/>
+        </w:numPr>
       </w:pPr>
       <w:r>
         <w:rPr>
@@ -107,7 +116,10 @@
     </w:p>
     <w:p>
       <w:pPr>
-        <w:pStyle w:val="BodyText"/>
+        <w:numPr>
+          <w:ilvl w:val="0"/>
+          <w:numId w:val="1001"/>
+        </w:numPr>
       </w:pPr>
       <w:r>
         <w:rPr>
@@ -142,7 +154,7 @@
         <w:pStyle w:val="FirstParagraph"/>
       </w:pPr>
       <w:r>
-        <w:t xml:space="preserve">Seasoned technology leader with over 20 years of experience in software architecture, full-stack development, and team leadership. Proven track record as a CTO, VP of Engineering, and Lead Architect, specializing in scalable web applications, cloud computing, and AI integration. Expertise in .NET technologies, Angular, React, AWS services, and Agile methodologies. Committed to driving innovation and delivering impactful software solutions that align with business objectives.</w:t>
+        <w:t xml:space="preserve">Senior software architect and full‑stack engineer with 20+ years of shipping production code and scaling cloud‑native, data‑intensive, and AI‑powered products. I design and build high‑throughput systems—like 25 M‑email‑per‑day pipelines, 80 M‑record search platforms, and AI assistants—using C#, .NET 6/8, Angular, React, TypeScript, SQL/NoSQL, and AWS. Known for translating fuzzy requirements into clean, testable code, I champion automation, performance, and observability while staying heads‑down in the repo. I thrive as an individual contributor who influences architecture through deep technical expertise and collaborative problem‑solving rather than formal management.</w:t>
       </w:r>
     </w:p>
     <w:bookmarkEnd w:id="24"/>
@@ -183,55 +195,97 @@
           <w:i/>
           <w:iCs/>
         </w:rPr>
-        <w:t xml:space="preserve">Oct 2023 – Present</w:t>
-      </w:r>
-    </w:p>
-    <w:p>
-      <w:pPr>
-        <w:pStyle w:val="Compact"/>
-        <w:numPr>
-          <w:ilvl w:val="0"/>
-          <w:numId w:val="1001"/>
-        </w:numPr>
-      </w:pPr>
-      <w:r>
-        <w:t xml:space="preserve">Architected and developed an AI assistant framework supporting multiple enterprise AI integrations</w:t>
-      </w:r>
-    </w:p>
-    <w:p>
-      <w:pPr>
-        <w:pStyle w:val="Compact"/>
-        <w:numPr>
-          <w:ilvl w:val="0"/>
-          <w:numId w:val="1001"/>
-        </w:numPr>
-      </w:pPr>
-      <w:r>
-        <w:t xml:space="preserve">Integrated AI for email, web page building, job postings, and more</w:t>
-      </w:r>
-    </w:p>
-    <w:p>
-      <w:pPr>
-        <w:pStyle w:val="Compact"/>
-        <w:numPr>
-          <w:ilvl w:val="0"/>
-          <w:numId w:val="1001"/>
-        </w:numPr>
-      </w:pPr>
-      <w:r>
-        <w:t xml:space="preserve">Designed a flexible framework for seamless improvements based on user input and prompt design</w:t>
-      </w:r>
-    </w:p>
-    <w:p>
-      <w:pPr>
-        <w:pStyle w:val="Compact"/>
-        <w:numPr>
-          <w:ilvl w:val="0"/>
-          <w:numId w:val="1001"/>
-        </w:numPr>
-      </w:pPr>
-      <w:r>
-        <w:t xml:space="preserve">Developed in T-SQL, C#, ASP.NET MVC, Typescript, Angular, and collaborated with leadership on key design decisions</w:t>
+        <w:t xml:space="preserve">Oct 2023 - Present</w:t>
+      </w:r>
+    </w:p>
+    <w:p>
+      <w:pPr>
+        <w:pStyle w:val="Compact"/>
+        <w:numPr>
+          <w:ilvl w:val="0"/>
+          <w:numId w:val="1002"/>
+        </w:numPr>
+      </w:pPr>
+      <w:r>
+        <w:t xml:space="preserve">Design and code an enterprise AI Assistant for email, web-page, and job-post</w:t>
+      </w:r>
+      <w:r>
+        <w:t xml:space="preserve"> </w:t>
+      </w:r>
+      <w:r>
+        <w:t xml:space="preserve">generation (C#, ASP.NET MVC, GPT models).</w:t>
+      </w:r>
+    </w:p>
+    <w:p>
+      <w:pPr>
+        <w:pStyle w:val="Compact"/>
+        <w:numPr>
+          <w:ilvl w:val="0"/>
+          <w:numId w:val="1002"/>
+        </w:numPr>
+      </w:pPr>
+      <w:r>
+        <w:t xml:space="preserve">Engineer an event-driven integration framework with validation layers that</w:t>
+      </w:r>
+      <w:r>
+        <w:t xml:space="preserve"> </w:t>
+      </w:r>
+      <w:r>
+        <w:t xml:space="preserve">speeds onboarding of external AI and data services (.NET 6, AWS).</w:t>
+      </w:r>
+    </w:p>
+    <w:p>
+      <w:pPr>
+        <w:pStyle w:val="Compact"/>
+        <w:numPr>
+          <w:ilvl w:val="0"/>
+          <w:numId w:val="1002"/>
+        </w:numPr>
+      </w:pPr>
+      <w:r>
+        <w:t xml:space="preserve">Develop job-title-normalization algorithms with confidence scoring to elevate</w:t>
+      </w:r>
+      <w:r>
+        <w:t xml:space="preserve"> </w:t>
+      </w:r>
+      <w:r>
+        <w:t xml:space="preserve">data quality across internal systems.</w:t>
+      </w:r>
+    </w:p>
+    <w:p>
+      <w:pPr>
+        <w:pStyle w:val="Compact"/>
+        <w:numPr>
+          <w:ilvl w:val="0"/>
+          <w:numId w:val="1002"/>
+        </w:numPr>
+      </w:pPr>
+      <w:r>
+        <w:t xml:space="preserve">Build admin dashboards and analytics that improve monitoring and operational</w:t>
+      </w:r>
+      <w:r>
+        <w:t xml:space="preserve"> </w:t>
+      </w:r>
+      <w:r>
+        <w:t xml:space="preserve">insight.</w:t>
+      </w:r>
+    </w:p>
+    <w:p>
+      <w:pPr>
+        <w:pStyle w:val="Compact"/>
+        <w:numPr>
+          <w:ilvl w:val="0"/>
+          <w:numId w:val="1002"/>
+        </w:numPr>
+      </w:pPr>
+      <w:r>
+        <w:t xml:space="preserve">Champion infrastructure upgrades, including a new beta environment and</w:t>
+      </w:r>
+      <w:r>
+        <w:t xml:space="preserve"> </w:t>
+      </w:r>
+      <w:r>
+        <w:t xml:space="preserve">automated zero-downtime deployments.</w:t>
       </w:r>
     </w:p>
     <w:p>
@@ -249,7 +303,13 @@
         <w:t xml:space="preserve"> </w:t>
       </w:r>
       <w:r>
-        <w:t xml:space="preserve">Angular, C#, ASP.NET MVC, .NET Core, TypeScript, SQL Server, Git</w:t>
+        <w:t xml:space="preserve">.NET 6, C#, ASP.NET MVC, Angular, TypeScript, SQL Server, AWS (Lambda, S3,</w:t>
+      </w:r>
+      <w:r>
+        <w:br/>
+      </w:r>
+      <w:r>
+        <w:t xml:space="preserve">CloudFront, EC2), Git, Jenkins, OpenAI GPT</w:t>
       </w:r>
     </w:p>
     <w:bookmarkEnd w:id="25"/>
@@ -271,7 +331,7 @@
           <w:b/>
           <w:bCs/>
         </w:rPr>
-        <w:t xml:space="preserve">Technical Founder</w:t>
+        <w:t xml:space="preserve">Partner &amp; Principal Engineer</w:t>
       </w:r>
       <w:r>
         <w:t xml:space="preserve"> </w:t>
@@ -281,55 +341,79 @@
           <w:i/>
           <w:iCs/>
         </w:rPr>
-        <w:t xml:space="preserve">May 2014 – Present</w:t>
-      </w:r>
-    </w:p>
-    <w:p>
-      <w:pPr>
-        <w:pStyle w:val="Compact"/>
-        <w:numPr>
-          <w:ilvl w:val="0"/>
-          <w:numId w:val="1002"/>
-        </w:numPr>
-      </w:pPr>
-      <w:r>
-        <w:t xml:space="preserve">Co-founded and architected a high-traffic educational platform with over 3 million annual users.</w:t>
-      </w:r>
-    </w:p>
-    <w:p>
-      <w:pPr>
-        <w:pStyle w:val="Compact"/>
-        <w:numPr>
-          <w:ilvl w:val="0"/>
-          <w:numId w:val="1002"/>
-        </w:numPr>
-      </w:pPr>
-      <w:r>
-        <w:t xml:space="preserve">Rebuilt the website using C#, ASP.NET MVC, React.js, and AWS services for improved performance.</w:t>
-      </w:r>
-    </w:p>
-    <w:p>
-      <w:pPr>
-        <w:pStyle w:val="Compact"/>
-        <w:numPr>
-          <w:ilvl w:val="0"/>
-          <w:numId w:val="1002"/>
-        </w:numPr>
-      </w:pPr>
-      <w:r>
-        <w:t xml:space="preserve">Managed a development team, overseeing project planning and code reviews.</w:t>
-      </w:r>
-    </w:p>
-    <w:p>
-      <w:pPr>
-        <w:pStyle w:val="Compact"/>
-        <w:numPr>
-          <w:ilvl w:val="0"/>
-          <w:numId w:val="1002"/>
-        </w:numPr>
-      </w:pPr>
-      <w:r>
-        <w:t xml:space="preserve">Implemented scalable solutions using AWS Open Search Engine, AWS DynamoDB, Elasticache Redis, and AWS Lambda.</w:t>
+        <w:t xml:space="preserve">May 2014 - Present</w:t>
+      </w:r>
+    </w:p>
+    <w:p>
+      <w:pPr>
+        <w:pStyle w:val="Compact"/>
+        <w:numPr>
+          <w:ilvl w:val="0"/>
+          <w:numId w:val="1003"/>
+        </w:numPr>
+      </w:pPr>
+      <w:r>
+        <w:t xml:space="preserve">Hold 40% equity; co-own all business &amp; technical decisions while working part-time outside primary employment.</w:t>
+      </w:r>
+    </w:p>
+    <w:p>
+      <w:pPr>
+        <w:pStyle w:val="Compact"/>
+        <w:numPr>
+          <w:ilvl w:val="0"/>
+          <w:numId w:val="1003"/>
+        </w:numPr>
+      </w:pPr>
+      <w:r>
+        <w:t xml:space="preserve">Admin CMS – evolved from Node.js + Jade + JavaScript → ASP.NET MVC + React → today’s React + TypeScript + Tailwind UI backed by C# REST APIs.</w:t>
+      </w:r>
+    </w:p>
+    <w:p>
+      <w:pPr>
+        <w:pStyle w:val="Compact"/>
+        <w:numPr>
+          <w:ilvl w:val="0"/>
+          <w:numId w:val="1003"/>
+        </w:numPr>
+      </w:pPr>
+      <w:r>
+        <w:t xml:space="preserve">Public platform – ASP.NET MVC + Razor app using DynamoDB for data, Redis ElastiCache for caching, S3 for static assets, and a C# Lambda pipeline feeding Amazon OpenSearch for sub‑100 ms queries.</w:t>
+      </w:r>
+    </w:p>
+    <w:p>
+      <w:pPr>
+        <w:pStyle w:val="Compact"/>
+        <w:numPr>
+          <w:ilvl w:val="0"/>
+          <w:numId w:val="1003"/>
+        </w:numPr>
+      </w:pPr>
+      <w:r>
+        <w:t xml:space="preserve">Deliver a weekly newsletter to 175K+ subscribers via AWS SES + Mailtrain.</w:t>
+      </w:r>
+    </w:p>
+    <w:p>
+      <w:pPr>
+        <w:pStyle w:val="Compact"/>
+        <w:numPr>
+          <w:ilvl w:val="0"/>
+          <w:numId w:val="1003"/>
+        </w:numPr>
+      </w:pPr>
+      <w:r>
+        <w:t xml:space="preserve">Maintain 9K+ content pages and a 2.2M-member user base with a 30 ms average server response.</w:t>
+      </w:r>
+    </w:p>
+    <w:p>
+      <w:pPr>
+        <w:pStyle w:val="Compact"/>
+        <w:numPr>
+          <w:ilvl w:val="0"/>
+          <w:numId w:val="1003"/>
+        </w:numPr>
+      </w:pPr>
+      <w:r>
+        <w:t xml:space="preserve">Manage Git workflows in Bitbucket and scripted, repeatable deployments.</w:t>
       </w:r>
     </w:p>
     <w:p>
@@ -347,17 +431,23 @@
         <w:t xml:space="preserve"> </w:t>
       </w:r>
       <w:r>
-        <w:t xml:space="preserve">ASP.NET MVC, C#, React.js, MySql, AWS Open Search Engine, AWS DynamoDB, AWS Elasticache, AWS RDS, AWS S3, AWS Elastic Beanstalk, AWS SES, AWS Lambda, Git.</w:t>
+        <w:t xml:space="preserve">ASP.NET MVC, C#, React, TypeScript, Tailwind CSS, AWS (Elastic Beanstalk, ALB,</w:t>
+      </w:r>
+      <w:r>
+        <w:br/>
+      </w:r>
+      <w:r>
+        <w:t xml:space="preserve">WAF, OpenSearch, DynamoDB, ElastiCache Redis, S3, Lambda, SES), Git/Bitbucket</w:t>
       </w:r>
     </w:p>
     <w:bookmarkEnd w:id="26"/>
-    <w:bookmarkStart w:id="27" w:name="splinterlands--philadelphia-pa"/>
+    <w:bookmarkStart w:id="27" w:name="X301595aff5037991cbf20cc0469942196b83110"/>
     <w:p>
       <w:pPr>
         <w:pStyle w:val="Heading3"/>
       </w:pPr>
       <w:r>
-        <w:t xml:space="preserve">Splinterlands | Philadelphia, PA</w:t>
+        <w:t xml:space="preserve">Steem Monsters Corp. dba Splinterlands | Philadelphia, PA</w:t>
       </w:r>
     </w:p>
     <w:p>
@@ -369,101 +459,111 @@
           <w:b/>
           <w:bCs/>
         </w:rPr>
-        <w:t xml:space="preserve">VP of Engineering / CTO / Head of Product</w:t>
+        <w:t xml:space="preserve">Head of Product</w:t>
+      </w:r>
+      <w:r>
+        <w:t xml:space="preserve"> </w:t>
+      </w:r>
+      <w:r>
+        <w:t xml:space="preserve">(Dec 2022 - Sep 2023) ·</w:t>
       </w:r>
       <w:r>
         <w:t xml:space="preserve"> </w:t>
       </w:r>
       <w:r>
         <w:rPr>
-          <w:i/>
-          <w:iCs/>
+          <w:b/>
+          <w:bCs/>
         </w:rPr>
-        <w:t xml:space="preserve">Sept 2021 – Sept 2023</w:t>
-      </w:r>
-    </w:p>
-    <w:p>
-      <w:pPr>
-        <w:pStyle w:val="Compact"/>
-        <w:numPr>
-          <w:ilvl w:val="0"/>
-          <w:numId w:val="1003"/>
-        </w:numPr>
-      </w:pPr>
-      <w:r>
-        <w:t xml:space="preserve">Led development and deployment of blockchain-based gaming products using AWS, React, TypeScript, PostGreSQL, DynamoDB, and Redis.</w:t>
-      </w:r>
-    </w:p>
-    <w:p>
-      <w:pPr>
-        <w:pStyle w:val="Compact"/>
-        <w:numPr>
-          <w:ilvl w:val="0"/>
-          <w:numId w:val="1003"/>
-        </w:numPr>
-      </w:pPr>
-      <w:r>
-        <w:t xml:space="preserve">Scaled the company from 20+ to 150+ employees and stabilized the Splinterlands infrastructure during a period of rapid growth.</w:t>
-      </w:r>
-    </w:p>
-    <w:p>
-      <w:pPr>
-        <w:pStyle w:val="Compact"/>
-        <w:numPr>
-          <w:ilvl w:val="0"/>
-          <w:numId w:val="1003"/>
-        </w:numPr>
-      </w:pPr>
-      <w:r>
-        <w:t xml:space="preserve">Developed tech strategy, overseeing product design and updates for Splinterlands on the HIVE blockchain, ensuring stability and scalability.</w:t>
-      </w:r>
-    </w:p>
-    <w:p>
-      <w:pPr>
-        <w:pStyle w:val="Compact"/>
-        <w:numPr>
-          <w:ilvl w:val="0"/>
-          <w:numId w:val="1003"/>
-        </w:numPr>
-      </w:pPr>
-      <w:r>
-        <w:t xml:space="preserve">Introduced Agile methodologies and collaborated with senior leadership to refine product vision and execution.</w:t>
-      </w:r>
-    </w:p>
-    <w:p>
-      <w:pPr>
-        <w:pStyle w:val="Compact"/>
-        <w:numPr>
-          <w:ilvl w:val="0"/>
-          <w:numId w:val="1003"/>
-        </w:numPr>
-      </w:pPr>
-      <w:r>
-        <w:t xml:space="preserve">Led R&amp;D efforts, exploring new gaming products and technology advancements to bring to market.</w:t>
-      </w:r>
-    </w:p>
-    <w:p>
-      <w:pPr>
-        <w:pStyle w:val="Compact"/>
-        <w:numPr>
-          <w:ilvl w:val="0"/>
-          <w:numId w:val="1003"/>
-        </w:numPr>
-      </w:pPr>
-      <w:r>
-        <w:t xml:space="preserve">Presented company innovations at GDC 2022, highlighting successful product development.</w:t>
-      </w:r>
-    </w:p>
-    <w:p>
-      <w:pPr>
-        <w:pStyle w:val="Compact"/>
-        <w:numPr>
-          <w:ilvl w:val="0"/>
-          <w:numId w:val="1003"/>
-        </w:numPr>
-      </w:pPr>
-      <w:r>
-        <w:t xml:space="preserve">Built and managed an engineering team, enhancing software architecture, coding standards, and deployment practices.</w:t>
+        <w:t xml:space="preserve">Chief Technology Officer</w:t>
+      </w:r>
+      <w:r>
+        <w:t xml:space="preserve"> </w:t>
+      </w:r>
+      <w:r>
+        <w:t xml:space="preserve">(Dec 2021 - Dec 2022) ·</w:t>
+      </w:r>
+      <w:r>
+        <w:t xml:space="preserve"> </w:t>
+      </w:r>
+      <w:r>
+        <w:rPr>
+          <w:b/>
+          <w:bCs/>
+        </w:rPr>
+        <w:t xml:space="preserve">VP of Engineering</w:t>
+      </w:r>
+      <w:r>
+        <w:t xml:space="preserve"> </w:t>
+      </w:r>
+      <w:r>
+        <w:t xml:space="preserve">(Sep 2021 - Dec 2021)</w:t>
+      </w:r>
+    </w:p>
+    <w:p>
+      <w:pPr>
+        <w:pStyle w:val="Compact"/>
+        <w:numPr>
+          <w:ilvl w:val="0"/>
+          <w:numId w:val="1004"/>
+        </w:numPr>
+      </w:pPr>
+      <w:r>
+        <w:t xml:space="preserve">Stabilised a HIVE-based collectible-card game during explosive user growth,</w:t>
+      </w:r>
+      <w:r>
+        <w:t xml:space="preserve"> </w:t>
+      </w:r>
+      <w:r>
+        <w:t xml:space="preserve">adding Redis caching and PostgreSQL tuning.</w:t>
+      </w:r>
+    </w:p>
+    <w:p>
+      <w:pPr>
+        <w:pStyle w:val="Compact"/>
+        <w:numPr>
+          <w:ilvl w:val="0"/>
+          <w:numId w:val="1004"/>
+        </w:numPr>
+      </w:pPr>
+      <w:r>
+        <w:t xml:space="preserve">Shipped React + TypeScript features and AWS-hosted services powering new</w:t>
+      </w:r>
+      <w:r>
+        <w:t xml:space="preserve"> </w:t>
+      </w:r>
+      <w:r>
+        <w:t xml:space="preserve">in-game economies and marketplace.</w:t>
+      </w:r>
+    </w:p>
+    <w:p>
+      <w:pPr>
+        <w:pStyle w:val="Compact"/>
+        <w:numPr>
+          <w:ilvl w:val="0"/>
+          <w:numId w:val="1004"/>
+        </w:numPr>
+      </w:pPr>
+      <w:r>
+        <w:t xml:space="preserve">Introduced Agile practices and CI/CD pipelines while scaling engineering from</w:t>
+      </w:r>
+      <w:r>
+        <w:t xml:space="preserve"> </w:t>
+      </w:r>
+      <w:r>
+        <w:t xml:space="preserve">20 + to 150 + contributors.</w:t>
+      </w:r>
+    </w:p>
+    <w:p>
+      <w:pPr>
+        <w:pStyle w:val="Compact"/>
+        <w:numPr>
+          <w:ilvl w:val="0"/>
+          <w:numId w:val="1004"/>
+        </w:numPr>
+      </w:pPr>
+      <w:r>
+        <w:t xml:space="preserve">Presented architectural innovations at Game Developers Conference 2022.</w:t>
       </w:r>
     </w:p>
     <w:p>
@@ -481,7 +581,7 @@
         <w:t xml:space="preserve"> </w:t>
       </w:r>
       <w:r>
-        <w:t xml:space="preserve">React, TypeScript, PostGreSQL, DynamoDB, Redis, Git, JavaScript, AWS.</w:t>
+        <w:t xml:space="preserve">React, TypeScript, PostgreSQL, DynamoDB, Redis, AWS, Git</w:t>
       </w:r>
     </w:p>
     <w:bookmarkEnd w:id="27"/>
@@ -503,89 +603,129 @@
           <w:b/>
           <w:bCs/>
         </w:rPr>
-        <w:t xml:space="preserve">Lead Architect / Solutions Architect</w:t>
+        <w:t xml:space="preserve">Lead Architect</w:t>
+      </w:r>
+      <w:r>
+        <w:t xml:space="preserve"> </w:t>
+      </w:r>
+      <w:r>
+        <w:t xml:space="preserve">(Jan 2018 - Sep 2021) ·</w:t>
       </w:r>
       <w:r>
         <w:t xml:space="preserve"> </w:t>
       </w:r>
       <w:r>
         <w:rPr>
-          <w:i/>
-          <w:iCs/>
+          <w:b/>
+          <w:bCs/>
         </w:rPr>
-        <w:t xml:space="preserve">May 2011 – Sept 2021</w:t>
-      </w:r>
-    </w:p>
-    <w:p>
-      <w:pPr>
-        <w:pStyle w:val="Compact"/>
-        <w:numPr>
-          <w:ilvl w:val="0"/>
-          <w:numId w:val="1004"/>
-        </w:numPr>
-      </w:pPr>
-      <w:r>
-        <w:t xml:space="preserve">Led the architectural design and deployment of large-scale web applications and real-time data processing solutions across 50+ servers.</w:t>
-      </w:r>
-    </w:p>
-    <w:p>
-      <w:pPr>
-        <w:pStyle w:val="Compact"/>
-        <w:numPr>
-          <w:ilvl w:val="0"/>
-          <w:numId w:val="1004"/>
-        </w:numPr>
-      </w:pPr>
-      <w:r>
-        <w:t xml:space="preserve">Engineered a horizontally scalable email system, capable of delivering 25+ million emails daily, and a grid computing framework to handle diverse data loads in near real-time.</w:t>
-      </w:r>
-    </w:p>
-    <w:p>
-      <w:pPr>
-        <w:pStyle w:val="Compact"/>
-        <w:numPr>
-          <w:ilvl w:val="0"/>
-          <w:numId w:val="1004"/>
-        </w:numPr>
-      </w:pPr>
-      <w:r>
-        <w:t xml:space="preserve">Built a real-time monitoring system for enterprise APIs, boosting system reliability and responsiveness.</w:t>
-      </w:r>
-    </w:p>
-    <w:p>
-      <w:pPr>
-        <w:pStyle w:val="Compact"/>
-        <w:numPr>
-          <w:ilvl w:val="0"/>
-          <w:numId w:val="1004"/>
-        </w:numPr>
-      </w:pPr>
-      <w:r>
-        <w:t xml:space="preserve">Managed an Elasticsearch cluster for real-time indexing and searching of 80M resumes and millions of job listings.</w:t>
-      </w:r>
-    </w:p>
-    <w:p>
-      <w:pPr>
-        <w:pStyle w:val="Compact"/>
-        <w:numPr>
-          <w:ilvl w:val="0"/>
-          <w:numId w:val="1004"/>
-        </w:numPr>
-      </w:pPr>
-      <w:r>
-        <w:t xml:space="preserve">Developed new web applications using .NET, MVC, AngularJS, and jQuery, and deployed projects on AWS leveraging DynamoDB, Lambda, S3, and EC2.</w:t>
-      </w:r>
-    </w:p>
-    <w:p>
-      <w:pPr>
-        <w:pStyle w:val="Compact"/>
-        <w:numPr>
-          <w:ilvl w:val="0"/>
-          <w:numId w:val="1004"/>
-        </w:numPr>
-      </w:pPr>
-      <w:r>
-        <w:t xml:space="preserve">Improved CI/CD pipelines with NAnt, MSBuild, Jenkins, and NuGet to automate builds and testing.</w:t>
+        <w:t xml:space="preserve">Solutions Architect</w:t>
+      </w:r>
+      <w:r>
+        <w:t xml:space="preserve"> </w:t>
+      </w:r>
+      <w:r>
+        <w:t xml:space="preserve">(May 2011 - Jan 2018)</w:t>
+      </w:r>
+    </w:p>
+    <w:p>
+      <w:pPr>
+        <w:pStyle w:val="Compact"/>
+        <w:numPr>
+          <w:ilvl w:val="0"/>
+          <w:numId w:val="1005"/>
+        </w:numPr>
+      </w:pPr>
+      <w:r>
+        <w:t xml:space="preserve">Engineered a horizontally scalable email platform sending</w:t>
+      </w:r>
+      <w:r>
+        <w:t xml:space="preserve"> </w:t>
+      </w:r>
+      <w:r>
+        <w:rPr>
+          <w:b/>
+          <w:bCs/>
+        </w:rPr>
+        <w:t xml:space="preserve">25 M +</w:t>
+      </w:r>
+      <w:r>
+        <w:t xml:space="preserve"> </w:t>
+      </w:r>
+      <w:r>
+        <w:t xml:space="preserve">messages/day with compliance throttling.</w:t>
+      </w:r>
+    </w:p>
+    <w:p>
+      <w:pPr>
+        <w:pStyle w:val="Compact"/>
+        <w:numPr>
+          <w:ilvl w:val="0"/>
+          <w:numId w:val="1005"/>
+        </w:numPr>
+      </w:pPr>
+      <w:r>
+        <w:t xml:space="preserve">Built a 50-server grid-computing framework for near real-time data</w:t>
+      </w:r>
+      <w:r>
+        <w:t xml:space="preserve"> </w:t>
+      </w:r>
+      <w:r>
+        <w:t xml:space="preserve">processing.</w:t>
+      </w:r>
+    </w:p>
+    <w:p>
+      <w:pPr>
+        <w:pStyle w:val="Compact"/>
+        <w:numPr>
+          <w:ilvl w:val="0"/>
+          <w:numId w:val="1005"/>
+        </w:numPr>
+      </w:pPr>
+      <w:r>
+        <w:t xml:space="preserve">Managed an Elasticsearch cluster indexing ~ 80 M resumes and tens of millions</w:t>
+      </w:r>
+      <w:r>
+        <w:t xml:space="preserve"> </w:t>
+      </w:r>
+      <w:r>
+        <w:t xml:space="preserve">of job listings.</w:t>
+      </w:r>
+    </w:p>
+    <w:p>
+      <w:pPr>
+        <w:pStyle w:val="Compact"/>
+        <w:numPr>
+          <w:ilvl w:val="0"/>
+          <w:numId w:val="1005"/>
+        </w:numPr>
+      </w:pPr>
+      <w:r>
+        <w:t xml:space="preserve">Established CI/CD pipelines (Jenkins, MSBuild, Web Deploy) enabling rapid,</w:t>
+      </w:r>
+      <w:r>
+        <w:t xml:space="preserve"> </w:t>
+      </w:r>
+      <w:r>
+        <w:t xml:space="preserve">reliable releases.</w:t>
+      </w:r>
+    </w:p>
+    <w:p>
+      <w:pPr>
+        <w:pStyle w:val="Compact"/>
+        <w:numPr>
+          <w:ilvl w:val="0"/>
+          <w:numId w:val="1005"/>
+        </w:numPr>
+      </w:pPr>
+      <w:r>
+        <w:t xml:space="preserve">Modernised legacy job-search and people-search apps, boosting organic traffic</w:t>
+      </w:r>
+      <w:r>
+        <w:t xml:space="preserve"> </w:t>
+      </w:r>
+      <w:r>
+        <w:t xml:space="preserve">via SEO and responsive design.</w:t>
       </w:r>
     </w:p>
     <w:p>
@@ -603,404 +743,17 @@
         <w:t xml:space="preserve"> </w:t>
       </w:r>
       <w:r>
-        <w:t xml:space="preserve">.NET Core 2.1, C#, .NET 4.7, ASP.NET MVC, ElasticSearch, Ubuntu, Windows Server, MSMQ, Angular 1, AWS DynamoDB, CloudFront, S3, EC2, Lambda, SQL Server, Couchbase, Redis, Git, Mercurial (Hg), SubVersion, NAnt, MSBuild, Jenkins, NuGet.</w:t>
+        <w:t xml:space="preserve">.NET Core, C#, ASP.NET MVC, Elasticsearch, MSMQ, AngularJS, AWS (DynamoDB, S3, CloudFront), SQL Server, Couchbase, Redis, Git/Mercurial</w:t>
       </w:r>
     </w:p>
     <w:bookmarkEnd w:id="28"/>
-    <w:bookmarkStart w:id="29" w:name="earlier-roles"/>
+    <w:bookmarkStart w:id="29" w:name="earlier-career-1995---2011"/>
     <w:p>
       <w:pPr>
         <w:pStyle w:val="Heading3"/>
       </w:pPr>
       <w:r>
-        <w:t xml:space="preserve">Earlier Roles</w:t>
-      </w:r>
-    </w:p>
-    <w:p>
-      <w:pPr>
-        <w:numPr>
-          <w:ilvl w:val="0"/>
-          <w:numId w:val="1005"/>
-        </w:numPr>
-      </w:pPr>
-      <w:r>
-        <w:rPr>
-          <w:b/>
-          <w:bCs/>
-        </w:rPr>
-        <w:t xml:space="preserve">Enterprise Architect / Technical Lead</w:t>
-      </w:r>
-      <w:r>
-        <w:t xml:space="preserve"> </w:t>
-      </w:r>
-      <w:r>
-        <w:t xml:space="preserve">Project Management Institute</w:t>
-      </w:r>
-      <w:r>
-        <w:t xml:space="preserve"> </w:t>
-      </w:r>
-      <w:r>
-        <w:rPr>
-          <w:i/>
-          <w:iCs/>
-        </w:rPr>
-        <w:t xml:space="preserve">(Aug 2008 – June 2011)</w:t>
-      </w:r>
-    </w:p>
-    <w:p>
-      <w:pPr>
-        <w:pStyle w:val="Compact"/>
-        <w:numPr>
-          <w:ilvl w:val="1"/>
-          <w:numId w:val="1006"/>
-        </w:numPr>
-      </w:pPr>
-      <w:r>
-        <w:t xml:space="preserve">Led IT architecture and eCommerce platforms for 300,000+ members, optimizing SDLC processes and managing Agile Scrum projects using ASP.NET, SharePoint, BizTalk, C#/VB.NET, SQL Server, and iBatis.NET.</w:t>
-      </w:r>
-    </w:p>
-    <w:p>
-      <w:pPr>
-        <w:numPr>
-          <w:ilvl w:val="0"/>
-          <w:numId w:val="1005"/>
-        </w:numPr>
-      </w:pPr>
-      <w:r>
-        <w:rPr>
-          <w:b/>
-          <w:bCs/>
-        </w:rPr>
-        <w:t xml:space="preserve">Sr. .NET Developer</w:t>
-      </w:r>
-      <w:r>
-        <w:t xml:space="preserve"> </w:t>
-      </w:r>
-      <w:r>
-        <w:t xml:space="preserve">ATK Elkton</w:t>
-      </w:r>
-      <w:r>
-        <w:t xml:space="preserve"> </w:t>
-      </w:r>
-      <w:r>
-        <w:rPr>
-          <w:i/>
-          <w:iCs/>
-        </w:rPr>
-        <w:t xml:space="preserve">(Feb 2008 – Aug 2008)</w:t>
-      </w:r>
-    </w:p>
-    <w:p>
-      <w:pPr>
-        <w:pStyle w:val="Compact"/>
-        <w:numPr>
-          <w:ilvl w:val="1"/>
-          <w:numId w:val="1007"/>
-        </w:numPr>
-      </w:pPr>
-      <w:r>
-        <w:t xml:space="preserve">Migrated ERP systems from Cincom to Costpoint using VB.NET, C#, SQL Server, and Oracle.</w:t>
-      </w:r>
-    </w:p>
-    <w:p>
-      <w:pPr>
-        <w:numPr>
-          <w:ilvl w:val="0"/>
-          <w:numId w:val="1005"/>
-        </w:numPr>
-      </w:pPr>
-      <w:r>
-        <w:rPr>
-          <w:b/>
-          <w:bCs/>
-        </w:rPr>
-        <w:t xml:space="preserve">Process and Infrastructure Lead, Web Team Lead, Sr. .NET Developer</w:t>
-      </w:r>
-      <w:r>
-        <w:t xml:space="preserve"> </w:t>
-      </w:r>
-      <w:r>
-        <w:t xml:space="preserve">Chatham Financial Corporation</w:t>
-      </w:r>
-      <w:r>
-        <w:t xml:space="preserve"> </w:t>
-      </w:r>
-      <w:r>
-        <w:rPr>
-          <w:i/>
-          <w:iCs/>
-        </w:rPr>
-        <w:t xml:space="preserve">(Feb 2004 – Jan 2008)</w:t>
-      </w:r>
-    </w:p>
-    <w:p>
-      <w:pPr>
-        <w:pStyle w:val="Compact"/>
-        <w:numPr>
-          <w:ilvl w:val="1"/>
-          <w:numId w:val="1008"/>
-        </w:numPr>
-      </w:pPr>
-      <w:r>
-        <w:t xml:space="preserve">Led web development, build automation, and release management using .NET, ASP.NET, SQL Server, and Agile methodologies.</w:t>
-      </w:r>
-    </w:p>
-    <w:p>
-      <w:pPr>
-        <w:numPr>
-          <w:ilvl w:val="0"/>
-          <w:numId w:val="1005"/>
-        </w:numPr>
-      </w:pPr>
-      <w:r>
-        <w:rPr>
-          <w:b/>
-          <w:bCs/>
-        </w:rPr>
-        <w:t xml:space="preserve">.NET Developer</w:t>
-      </w:r>
-      <w:r>
-        <w:t xml:space="preserve"> </w:t>
-      </w:r>
-      <w:r>
-        <w:t xml:space="preserve">Exelon Power Team</w:t>
-      </w:r>
-      <w:r>
-        <w:t xml:space="preserve"> </w:t>
-      </w:r>
-      <w:r>
-        <w:rPr>
-          <w:i/>
-          <w:iCs/>
-        </w:rPr>
-        <w:t xml:space="preserve">(Jan 2003 – Feb 2004)</w:t>
-      </w:r>
-    </w:p>
-    <w:p>
-      <w:pPr>
-        <w:pStyle w:val="Compact"/>
-        <w:numPr>
-          <w:ilvl w:val="1"/>
-          <w:numId w:val="1009"/>
-        </w:numPr>
-      </w:pPr>
-      <w:r>
-        <w:t xml:space="preserve">Developed .NET web applications for power trading using C#, T-SQL, and SQL Server.</w:t>
-      </w:r>
-    </w:p>
-    <w:p>
-      <w:pPr>
-        <w:numPr>
-          <w:ilvl w:val="0"/>
-          <w:numId w:val="1005"/>
-        </w:numPr>
-      </w:pPr>
-      <w:r>
-        <w:rPr>
-          <w:b/>
-          <w:bCs/>
-        </w:rPr>
-        <w:t xml:space="preserve">.NET Developer</w:t>
-      </w:r>
-      <w:r>
-        <w:t xml:space="preserve"> </w:t>
-      </w:r>
-      <w:r>
-        <w:t xml:space="preserve">MiraTech Consulting Group, Inc</w:t>
-      </w:r>
-      <w:r>
-        <w:t xml:space="preserve"> </w:t>
-      </w:r>
-      <w:r>
-        <w:rPr>
-          <w:i/>
-          <w:iCs/>
-        </w:rPr>
-        <w:t xml:space="preserve">(Sept 2002 – Jan 2003)</w:t>
-      </w:r>
-    </w:p>
-    <w:p>
-      <w:pPr>
-        <w:pStyle w:val="Compact"/>
-        <w:numPr>
-          <w:ilvl w:val="1"/>
-          <w:numId w:val="1010"/>
-        </w:numPr>
-      </w:pPr>
-      <w:r>
-        <w:t xml:space="preserve">Managed multiple projects using ASP.NET, SQL Server, and VB.NET.</w:t>
-      </w:r>
-    </w:p>
-    <w:p>
-      <w:pPr>
-        <w:numPr>
-          <w:ilvl w:val="0"/>
-          <w:numId w:val="1005"/>
-        </w:numPr>
-      </w:pPr>
-      <w:r>
-        <w:rPr>
-          <w:b/>
-          <w:bCs/>
-        </w:rPr>
-        <w:t xml:space="preserve">.NET Developer</w:t>
-      </w:r>
-      <w:r>
-        <w:t xml:space="preserve"> </w:t>
-      </w:r>
-      <w:r>
-        <w:t xml:space="preserve">AppsChannel, Inc</w:t>
-      </w:r>
-      <w:r>
-        <w:t xml:space="preserve"> </w:t>
-      </w:r>
-      <w:r>
-        <w:rPr>
-          <w:i/>
-          <w:iCs/>
-        </w:rPr>
-        <w:t xml:space="preserve">(Jan 2002 – Aug 2002)</w:t>
-      </w:r>
-    </w:p>
-    <w:p>
-      <w:pPr>
-        <w:pStyle w:val="Compact"/>
-        <w:numPr>
-          <w:ilvl w:val="1"/>
-          <w:numId w:val="1011"/>
-        </w:numPr>
-      </w:pPr>
-      <w:r>
-        <w:t xml:space="preserve">Developed add-ins for Visual Studio .NET using VB.NET and C#.</w:t>
-      </w:r>
-    </w:p>
-    <w:p>
-      <w:pPr>
-        <w:numPr>
-          <w:ilvl w:val="0"/>
-          <w:numId w:val="1005"/>
-        </w:numPr>
-      </w:pPr>
-      <w:r>
-        <w:rPr>
-          <w:b/>
-          <w:bCs/>
-        </w:rPr>
-        <w:t xml:space="preserve">DMS Systems Programmer</w:t>
-      </w:r>
-      <w:r>
-        <w:t xml:space="preserve"> </w:t>
-      </w:r>
-      <w:r>
-        <w:t xml:space="preserve">Baker Oil Tools</w:t>
-      </w:r>
-      <w:r>
-        <w:t xml:space="preserve"> </w:t>
-      </w:r>
-      <w:r>
-        <w:rPr>
-          <w:i/>
-          <w:iCs/>
-        </w:rPr>
-        <w:t xml:space="preserve">(Aug 2001 – Jan 2002)</w:t>
-      </w:r>
-    </w:p>
-    <w:p>
-      <w:pPr>
-        <w:pStyle w:val="Compact"/>
-        <w:numPr>
-          <w:ilvl w:val="1"/>
-          <w:numId w:val="1012"/>
-        </w:numPr>
-      </w:pPr>
-      <w:r>
-        <w:t xml:space="preserve">Implemented Documentum and developed web-based document management systems with VB6, ASP, and COM.</w:t>
-      </w:r>
-    </w:p>
-    <w:p>
-      <w:pPr>
-        <w:numPr>
-          <w:ilvl w:val="0"/>
-          <w:numId w:val="1005"/>
-        </w:numPr>
-      </w:pPr>
-      <w:r>
-        <w:rPr>
-          <w:b/>
-          <w:bCs/>
-        </w:rPr>
-        <w:t xml:space="preserve">Lead Programmer</w:t>
-      </w:r>
-      <w:r>
-        <w:t xml:space="preserve"> </w:t>
-      </w:r>
-      <w:r>
-        <w:t xml:space="preserve">Network for Strategic Missions</w:t>
-      </w:r>
-      <w:r>
-        <w:t xml:space="preserve"> </w:t>
-      </w:r>
-      <w:r>
-        <w:rPr>
-          <w:i/>
-          <w:iCs/>
-        </w:rPr>
-        <w:t xml:space="preserve">(Mar 1999 – Apr 2001)</w:t>
-      </w:r>
-    </w:p>
-    <w:p>
-      <w:pPr>
-        <w:pStyle w:val="Compact"/>
-        <w:numPr>
-          <w:ilvl w:val="1"/>
-          <w:numId w:val="1013"/>
-        </w:numPr>
-      </w:pPr>
-      <w:r>
-        <w:t xml:space="preserve">Developed web projects using PHP, PostgreSQL, ASP, and VBScript.</w:t>
-      </w:r>
-    </w:p>
-    <w:p>
-      <w:pPr>
-        <w:numPr>
-          <w:ilvl w:val="0"/>
-          <w:numId w:val="1005"/>
-        </w:numPr>
-      </w:pPr>
-      <w:r>
-        <w:rPr>
-          <w:b/>
-          <w:bCs/>
-        </w:rPr>
-        <w:t xml:space="preserve">Information Systems Administrator / Sales Representative</w:t>
-      </w:r>
-      <w:r>
-        <w:t xml:space="preserve"> </w:t>
-      </w:r>
-      <w:r>
-        <w:t xml:space="preserve">Family Mission/Vision Enterprises</w:t>
-      </w:r>
-      <w:r>
-        <w:t xml:space="preserve"> </w:t>
-      </w:r>
-      <w:r>
-        <w:rPr>
-          <w:i/>
-          <w:iCs/>
-        </w:rPr>
-        <w:t xml:space="preserve">(Feb 1995 – Aug 1997)</w:t>
-      </w:r>
-    </w:p>
-    <w:p>
-      <w:pPr>
-        <w:pStyle w:val="Compact"/>
-        <w:numPr>
-          <w:ilvl w:val="1"/>
-          <w:numId w:val="1014"/>
-        </w:numPr>
-      </w:pPr>
-      <w:r>
-        <w:t xml:space="preserve">Managed MS Windows network operations and launched the organization’s online catalog.</w:t>
+        <w:t xml:space="preserve">Earlier Career (1995 - 2011)</w:t>
       </w:r>
     </w:p>
     <w:p>
@@ -1008,17 +761,7 @@
         <w:pStyle w:val="FirstParagraph"/>
       </w:pPr>
       <w:r>
-        <w:rPr>
-          <w:i/>
-          <w:iCs/>
-        </w:rPr>
-        <w:t xml:space="preserve">Note:</w:t>
-      </w:r>
-      <w:r>
-        <w:t xml:space="preserve"> </w:t>
-      </w:r>
-      <w:r>
-        <w:t xml:space="preserve">Additional details for earlier roles are available on LinkedIn or upon request.</w:t>
+        <w:t xml:space="preserve">Enterprise Architect &amp; Team Lead at PMI, Sr. .NET Developer at ATK Elkton, Process &amp; Infrastructure Lead / Web Team Lead at Chatham Financial, plus additional engineering roles dating back to 1995 (details available on request).</w:t>
       </w:r>
     </w:p>
     <w:bookmarkEnd w:id="29"/>
@@ -1037,7 +780,7 @@
         <w:pStyle w:val="Compact"/>
         <w:numPr>
           <w:ilvl w:val="0"/>
-          <w:numId w:val="1015"/>
+          <w:numId w:val="1006"/>
         </w:numPr>
       </w:pPr>
       <w:r>
@@ -1051,15 +794,15 @@
         <w:t xml:space="preserve"> </w:t>
       </w:r>
       <w:r>
-        <w:t xml:space="preserve">Developed .NET API integration.</w:t>
-      </w:r>
-    </w:p>
-    <w:p>
-      <w:pPr>
-        <w:pStyle w:val="Compact"/>
-        <w:numPr>
-          <w:ilvl w:val="0"/>
-          <w:numId w:val="1015"/>
+        <w:t xml:space="preserve">.NET API integration</w:t>
+      </w:r>
+    </w:p>
+    <w:p>
+      <w:pPr>
+        <w:pStyle w:val="Compact"/>
+        <w:numPr>
+          <w:ilvl w:val="0"/>
+          <w:numId w:val="1006"/>
         </w:numPr>
       </w:pPr>
       <w:r>
@@ -1073,15 +816,15 @@
         <w:t xml:space="preserve"> </w:t>
       </w:r>
       <w:r>
-        <w:t xml:space="preserve">Contributed the VssDelete task for build automation.</w:t>
-      </w:r>
-    </w:p>
-    <w:p>
-      <w:pPr>
-        <w:pStyle w:val="Compact"/>
-        <w:numPr>
-          <w:ilvl w:val="0"/>
-          <w:numId w:val="1015"/>
+        <w:t xml:space="preserve">VssDelete build-automation task</w:t>
+      </w:r>
+    </w:p>
+    <w:p>
+      <w:pPr>
+        <w:pStyle w:val="Compact"/>
+        <w:numPr>
+          <w:ilvl w:val="0"/>
+          <w:numId w:val="1006"/>
         </w:numPr>
       </w:pPr>
       <w:r>
@@ -1089,13 +832,13 @@
           <w:b/>
           <w:bCs/>
         </w:rPr>
-        <w:t xml:space="preserve">Copy for Context:</w:t>
-      </w:r>
-      <w:r>
-        <w:t xml:space="preserve"> </w:t>
-      </w:r>
-      <w:r>
-        <w:t xml:space="preserve">Contributed to the development of a VS Code extension for copying selected files as formatted markdown.</w:t>
+        <w:t xml:space="preserve">Copy Context:</w:t>
+      </w:r>
+      <w:r>
+        <w:t xml:space="preserve"> </w:t>
+      </w:r>
+      <w:r>
+        <w:t xml:space="preserve">VS Code extension for markdown-formatted file copies</w:t>
       </w:r>
     </w:p>
     <w:bookmarkEnd w:id="31"/>
@@ -1113,7 +856,7 @@
         <w:pStyle w:val="Compact"/>
         <w:numPr>
           <w:ilvl w:val="0"/>
-          <w:numId w:val="1016"/>
+          <w:numId w:val="1007"/>
         </w:numPr>
       </w:pPr>
       <w:r>
@@ -1121,85 +864,88 @@
           <w:b/>
           <w:bCs/>
         </w:rPr>
-        <w:t xml:space="preserve">Bachelor of Science in Business Administration</w:t>
-      </w:r>
-      <w:r>
-        <w:t xml:space="preserve"> </w:t>
-      </w:r>
-      <w:r>
-        <w:t xml:space="preserve">Oral Roberts University</w:t>
-      </w:r>
-      <w:r>
-        <w:t xml:space="preserve"> </w:t>
-      </w:r>
+        <w:t xml:space="preserve">B.S. Business Administration</w:t>
+      </w:r>
+      <w:r>
+        <w:t xml:space="preserve">, Oral Roberts University - Dec 2002</w:t>
+      </w:r>
+    </w:p>
+    <w:p>
+      <w:pPr>
+        <w:pStyle w:val="Compact"/>
+        <w:numPr>
+          <w:ilvl w:val="0"/>
+          <w:numId w:val="1007"/>
+        </w:numPr>
+      </w:pPr>
+      <w:r>
+        <w:t xml:space="preserve">MBA coursework in e-Business &amp; Org Change, Regent University (2000 - 2001)</w:t>
+      </w:r>
+    </w:p>
+    <w:bookmarkEnd w:id="32"/>
+    <w:bookmarkStart w:id="33" w:name="certifications"/>
+    <w:p>
+      <w:pPr>
+        <w:pStyle w:val="Heading2"/>
+      </w:pPr>
+      <w:r>
+        <w:t xml:space="preserve">Certifications</w:t>
+      </w:r>
+    </w:p>
+    <w:p>
+      <w:pPr>
+        <w:pStyle w:val="Compact"/>
+        <w:numPr>
+          <w:ilvl w:val="0"/>
+          <w:numId w:val="1008"/>
+        </w:numPr>
+      </w:pPr>
+      <w:r>
+        <w:t xml:space="preserve">Microsoft Certified Solutions Developer (MCSD)</w:t>
+      </w:r>
+    </w:p>
+    <w:p>
+      <w:pPr>
+        <w:pStyle w:val="Compact"/>
+        <w:numPr>
+          <w:ilvl w:val="0"/>
+          <w:numId w:val="1008"/>
+        </w:numPr>
+      </w:pPr>
+      <w:r>
+        <w:t xml:space="preserve">Dale Carnegie Course Graduate</w:t>
+      </w:r>
+    </w:p>
+    <w:p>
+      <w:pPr>
+        <w:pStyle w:val="Compact"/>
+        <w:numPr>
+          <w:ilvl w:val="0"/>
+          <w:numId w:val="1008"/>
+        </w:numPr>
+      </w:pPr>
+      <w:r>
+        <w:t xml:space="preserve">Certified PC Troubleshooter</w:t>
+      </w:r>
+    </w:p>
+    <w:p>
+      <w:pPr>
+        <w:pStyle w:val="FirstParagraph"/>
+      </w:pPr>
       <w:r>
         <w:rPr>
           <w:i/>
           <w:iCs/>
         </w:rPr>
-        <w:t xml:space="preserve">(Dec 2002)</w:t>
-      </w:r>
-    </w:p>
-    <w:bookmarkEnd w:id="32"/>
-    <w:bookmarkStart w:id="33" w:name="certifications"/>
-    <w:p>
-      <w:pPr>
-        <w:pStyle w:val="Heading2"/>
-      </w:pPr>
-      <w:r>
-        <w:t xml:space="preserve">Certifications</w:t>
-      </w:r>
-    </w:p>
-    <w:p>
-      <w:pPr>
-        <w:pStyle w:val="Compact"/>
-        <w:numPr>
-          <w:ilvl w:val="0"/>
-          <w:numId w:val="1017"/>
-        </w:numPr>
-      </w:pPr>
-      <w:r>
-        <w:rPr>
-          <w:b/>
-          <w:bCs/>
-        </w:rPr>
-        <w:t xml:space="preserve">Microsoft Certified Solutions Developer (MCSD)</w:t>
-      </w:r>
-    </w:p>
-    <w:p>
-      <w:pPr>
-        <w:pStyle w:val="Compact"/>
-        <w:numPr>
-          <w:ilvl w:val="0"/>
-          <w:numId w:val="1017"/>
-        </w:numPr>
-      </w:pPr>
-      <w:r>
-        <w:rPr>
-          <w:b/>
-          <w:bCs/>
-        </w:rPr>
-        <w:t xml:space="preserve">Dale Carnegie Course Graduate</w:t>
-      </w:r>
-    </w:p>
-    <w:p>
-      <w:pPr>
-        <w:pStyle w:val="Compact"/>
-        <w:numPr>
-          <w:ilvl w:val="0"/>
-          <w:numId w:val="1017"/>
-        </w:numPr>
-      </w:pPr>
-      <w:r>
-        <w:rPr>
-          <w:b/>
-          <w:bCs/>
-        </w:rPr>
-        <w:t xml:space="preserve">Certified PC Troubleshooter</w:t>
+        <w:t xml:space="preserve">Full, annotated résumé available on request.</w:t>
       </w:r>
     </w:p>
     <w:bookmarkEnd w:id="33"/>
-    <w:sectPr/>
+    <w:sectPr>
+      <w:footnotePr>
+        <w:numRestart w:val="eachSect"/>
+      </w:footnotePr>
+    </w:sectPr>
   </w:body>
 </w:document>
 </file>
@@ -1435,33 +1181,6 @@
   <w:num w:numId="1008">
     <w:abstractNumId w:val="991"/>
   </w:num>
-  <w:num w:numId="1009">
-    <w:abstractNumId w:val="991"/>
-  </w:num>
-  <w:num w:numId="1010">
-    <w:abstractNumId w:val="991"/>
-  </w:num>
-  <w:num w:numId="1011">
-    <w:abstractNumId w:val="991"/>
-  </w:num>
-  <w:num w:numId="1012">
-    <w:abstractNumId w:val="991"/>
-  </w:num>
-  <w:num w:numId="1013">
-    <w:abstractNumId w:val="991"/>
-  </w:num>
-  <w:num w:numId="1014">
-    <w:abstractNumId w:val="991"/>
-  </w:num>
-  <w:num w:numId="1015">
-    <w:abstractNumId w:val="991"/>
-  </w:num>
-  <w:num w:numId="1016">
-    <w:abstractNumId w:val="991"/>
-  </w:num>
-  <w:num w:numId="1017">
-    <w:abstractNumId w:val="991"/>
-  </w:num>
 </w:numbering>
 </file>
 
@@ -1525,8 +1244,6 @@
     </w:pPr>
     <w:rPr>
       <w:rFonts w:asciiTheme="majorHAnsi" w:cstheme="majorBidi" w:eastAsiaTheme="majorEastAsia" w:hAnsiTheme="majorHAnsi"/>
-      <w:spacing w:val="-10"/>
-      <w:kern w:val="28"/>
       <w:sz w:val="56"/>
       <w:szCs w:val="56"/>
     </w:rPr>
@@ -1539,8 +1256,6 @@
     <w:rsid w:val="00A10FD9"/>
     <w:rPr>
       <w:rFonts w:asciiTheme="majorHAnsi" w:cstheme="majorBidi" w:eastAsiaTheme="majorEastAsia" w:hAnsiTheme="majorHAnsi"/>
-      <w:spacing w:val="-10"/>
-      <w:kern w:val="28"/>
       <w:sz w:val="56"/>
       <w:szCs w:val="56"/>
     </w:rPr>
@@ -1581,23 +1296,31 @@
   </w:style>
   <w:style w:customStyle="1" w:styleId="Author" w:type="paragraph">
     <w:name w:val="Author"/>
+    <w:basedOn w:val="Title"/>
     <w:next w:val="BodyText"/>
     <w:qFormat/>
     <w:pPr>
       <w:keepNext/>
       <w:keepLines/>
-      <w:jc w:val="center"/>
-    </w:pPr>
+    </w:pPr>
+    <w:rPr>
+      <w:sz w:val="24"/>
+      <w:szCs w:val="24"/>
+    </w:rPr>
   </w:style>
   <w:style w:styleId="Date" w:type="paragraph">
     <w:name w:val="Date"/>
+    <w:basedOn w:val="Title"/>
     <w:next w:val="BodyText"/>
     <w:qFormat/>
     <w:pPr>
       <w:keepNext/>
       <w:keepLines/>
-      <w:jc w:val="center"/>
-    </w:pPr>
+    </w:pPr>
+    <w:rPr>
+      <w:sz w:val="24"/>
+      <w:szCs w:val="24"/>
+    </w:rPr>
   </w:style>
   <w:style w:customStyle="1" w:styleId="AbstractTitle" w:type="paragraph">
     <w:name w:val="Abstract Title"/>

</xml_diff>

<commit_message>
* Centralized resume into resume.json * Smushed condensed down further * Added md and json formats for download * Add emjois b/c they catch your eye on the pages
</commit_message>
<xml_diff>
--- a/docs/assets/downloads/adleta_richard_resume_condensed.docx
+++ b/docs/assets/downloads/adleta_richard_resume_condensed.docx
@@ -7,7 +7,25 @@
         <w:pStyle w:val="Title"/>
       </w:pPr>
       <w:r>
-        <w:t xml:space="preserve">Richard C. Adleta</w:t>
+        <w:t xml:space="preserve">Richard Adleta</w:t>
+      </w:r>
+    </w:p>
+    <w:bookmarkStart w:id="29" w:name="X524867e5494dd017fde6ecd7cc9043e95edf2f1"/>
+    <w:p>
+      <w:pPr>
+        <w:pStyle w:val="Heading1"/>
+      </w:pPr>
+      <w:r>
+        <w:t xml:space="preserve">Richard Adleta - Senior Software Developer &amp; Solution Architect</w:t>
+      </w:r>
+    </w:p>
+    <w:bookmarkStart w:id="20" w:name="professional-summary"/>
+    <w:p>
+      <w:pPr>
+        <w:pStyle w:val="Heading2"/>
+      </w:pPr>
+      <w:r>
+        <w:t xml:space="preserve">Professional Summary</w:t>
       </w:r>
     </w:p>
     <w:p>
@@ -15,25 +33,26 @@
         <w:pStyle w:val="FirstParagraph"/>
       </w:pPr>
       <w:r>
-        <w:t xml:space="preserve">Senior Software Developer &amp; Solution Architect</w:t>
-      </w:r>
-    </w:p>
-    <w:p>
-      <w:pPr>
-        <w:pStyle w:val="BodyText"/>
-      </w:pPr>
-      <w:r>
-        <w:rPr>
-          <w:i/>
-          <w:iCs/>
-        </w:rPr>
-        <w:t xml:space="preserve">Location:</w:t>
-      </w:r>
-      <w:r>
-        <w:t xml:space="preserve"> </w:t>
-      </w:r>
-      <w:r>
-        <w:t xml:space="preserve">Dallas, TX, USA</w:t>
+        <w:t xml:space="preserve">Senior software architect and full-stack engineer with 20+ years of shipping production code and scaling cloud-native, data-intensive, and AI-powered products. Known for translating fuzzy requirements into clean, testable code, championing automation, performance, and observability.</w:t>
+      </w:r>
+    </w:p>
+    <w:bookmarkEnd w:id="20"/>
+    <w:bookmarkStart w:id="25" w:name="experience"/>
+    <w:p>
+      <w:pPr>
+        <w:pStyle w:val="Heading2"/>
+      </w:pPr>
+      <w:r>
+        <w:t xml:space="preserve">Experience</w:t>
+      </w:r>
+    </w:p>
+    <w:bookmarkStart w:id="21" w:name="nexxt-may-2011---present"/>
+    <w:p>
+      <w:pPr>
+        <w:pStyle w:val="Heading3"/>
+      </w:pPr>
+      <w:r>
+        <w:t xml:space="preserve">Nexxt (May 2011 - Present)</w:t>
       </w:r>
     </w:p>
     <w:p>
@@ -42,143 +61,6 @@
           <w:ilvl w:val="0"/>
           <w:numId w:val="1001"/>
         </w:numPr>
-      </w:pPr>
-      <w:r>
-        <w:rPr>
-          <w:i/>
-          <w:iCs/>
-        </w:rPr>
-        <w:t xml:space="preserve">About Me:</w:t>
-      </w:r>
-      <w:r>
-        <w:t xml:space="preserve"> </w:t>
-      </w:r>
-      <w:hyperlink r:id="rId20">
-        <w:r>
-          <w:rPr>
-            <w:rStyle w:val="Hyperlink"/>
-          </w:rPr>
-          <w:t xml:space="preserve">https://www.richardadleta.com/about</w:t>
-        </w:r>
-      </w:hyperlink>
-    </w:p>
-    <w:p>
-      <w:pPr>
-        <w:numPr>
-          <w:ilvl w:val="0"/>
-          <w:numId w:val="1001"/>
-        </w:numPr>
-      </w:pPr>
-      <w:r>
-        <w:rPr>
-          <w:i/>
-          <w:iCs/>
-        </w:rPr>
-        <w:t xml:space="preserve">Resume:</w:t>
-      </w:r>
-      <w:r>
-        <w:t xml:space="preserve"> </w:t>
-      </w:r>
-      <w:hyperlink r:id="rId21">
-        <w:r>
-          <w:rPr>
-            <w:rStyle w:val="Hyperlink"/>
-          </w:rPr>
-          <w:t xml:space="preserve">https://www.richardadleta.com/resume</w:t>
-        </w:r>
-      </w:hyperlink>
-    </w:p>
-    <w:p>
-      <w:pPr>
-        <w:numPr>
-          <w:ilvl w:val="0"/>
-          <w:numId w:val="1001"/>
-        </w:numPr>
-      </w:pPr>
-      <w:r>
-        <w:rPr>
-          <w:i/>
-          <w:iCs/>
-        </w:rPr>
-        <w:t xml:space="preserve">GitHub:</w:t>
-      </w:r>
-      <w:r>
-        <w:t xml:space="preserve"> </w:t>
-      </w:r>
-      <w:hyperlink r:id="rId22">
-        <w:r>
-          <w:rPr>
-            <w:rStyle w:val="Hyperlink"/>
-          </w:rPr>
-          <w:t xml:space="preserve">https://github.com/radleta</w:t>
-        </w:r>
-      </w:hyperlink>
-    </w:p>
-    <w:p>
-      <w:pPr>
-        <w:numPr>
-          <w:ilvl w:val="0"/>
-          <w:numId w:val="1001"/>
-        </w:numPr>
-      </w:pPr>
-      <w:r>
-        <w:rPr>
-          <w:i/>
-          <w:iCs/>
-        </w:rPr>
-        <w:t xml:space="preserve">LinkedIn:</w:t>
-      </w:r>
-      <w:r>
-        <w:t xml:space="preserve"> </w:t>
-      </w:r>
-      <w:hyperlink r:id="rId23">
-        <w:r>
-          <w:rPr>
-            <w:rStyle w:val="Hyperlink"/>
-          </w:rPr>
-          <w:t xml:space="preserve">https://www.linkedin.com/in/radleta</w:t>
-        </w:r>
-      </w:hyperlink>
-    </w:p>
-    <w:bookmarkStart w:id="24" w:name="professional-summary"/>
-    <w:p>
-      <w:pPr>
-        <w:pStyle w:val="Heading2"/>
-      </w:pPr>
-      <w:r>
-        <w:t xml:space="preserve">Professional Summary</w:t>
-      </w:r>
-    </w:p>
-    <w:p>
-      <w:pPr>
-        <w:pStyle w:val="FirstParagraph"/>
-      </w:pPr>
-      <w:r>
-        <w:t xml:space="preserve">Senior software architect and full‑stack engineer with 20+ years of shipping production code and scaling cloud‑native, data‑intensive, and AI‑powered products. I design and build high‑throughput systems—like 25 M‑email‑per‑day pipelines, 80 M‑record search platforms, and AI assistants—using C#, .NET 6/8, Angular, React, TypeScript, SQL/NoSQL, and AWS. Known for translating fuzzy requirements into clean, testable code, I champion automation, performance, and observability while staying heads‑down in the repo. I thrive as an individual contributor who influences architecture through deep technical expertise and collaborative problem‑solving rather than formal management.</w:t>
-      </w:r>
-    </w:p>
-    <w:bookmarkEnd w:id="24"/>
-    <w:bookmarkStart w:id="30" w:name="professional-experience"/>
-    <w:p>
-      <w:pPr>
-        <w:pStyle w:val="Heading2"/>
-      </w:pPr>
-      <w:r>
-        <w:t xml:space="preserve">Professional Experience</w:t>
-      </w:r>
-    </w:p>
-    <w:bookmarkStart w:id="25" w:name="nexxt-inc--frisco-tx"/>
-    <w:p>
-      <w:pPr>
-        <w:pStyle w:val="Heading3"/>
-      </w:pPr>
-      <w:r>
-        <w:t xml:space="preserve">Nexxt, Inc. | Frisco, TX</w:t>
-      </w:r>
-    </w:p>
-    <w:p>
-      <w:pPr>
-        <w:pStyle w:val="FirstParagraph"/>
       </w:pPr>
       <w:r>
         <w:rPr>
@@ -191,11 +73,77 @@
         <w:t xml:space="preserve"> </w:t>
       </w:r>
       <w:r>
+        <w:t xml:space="preserve">(Oct 2023 - Present) - Architected and developed scalable AI-driven solutions and integrations.</w:t>
+      </w:r>
+    </w:p>
+    <w:p>
+      <w:pPr>
+        <w:numPr>
+          <w:ilvl w:val="0"/>
+          <w:numId w:val="1001"/>
+        </w:numPr>
+      </w:pPr>
+      <w:r>
         <w:rPr>
-          <w:i/>
-          <w:iCs/>
+          <w:b/>
+          <w:bCs/>
         </w:rPr>
-        <w:t xml:space="preserve">Oct 2023 - Present</w:t>
+        <w:t xml:space="preserve">Lead Architect</w:t>
+      </w:r>
+      <w:r>
+        <w:t xml:space="preserve"> </w:t>
+      </w:r>
+      <w:r>
+        <w:t xml:space="preserve">(Jan 2018 - Sep 2021) - Directed architectural efforts for large-scale web applications.</w:t>
+      </w:r>
+    </w:p>
+    <w:p>
+      <w:pPr>
+        <w:numPr>
+          <w:ilvl w:val="0"/>
+          <w:numId w:val="1001"/>
+        </w:numPr>
+      </w:pPr>
+      <w:r>
+        <w:rPr>
+          <w:b/>
+          <w:bCs/>
+        </w:rPr>
+        <w:t xml:space="preserve">Solutions Architect</w:t>
+      </w:r>
+      <w:r>
+        <w:t xml:space="preserve"> </w:t>
+      </w:r>
+      <w:r>
+        <w:t xml:space="preserve">(May 2011 - Jan 2018) - Modernized web applications and implemented CI/CD pipelines.</w:t>
+      </w:r>
+    </w:p>
+    <w:p>
+      <w:pPr>
+        <w:pStyle w:val="FirstParagraph"/>
+      </w:pPr>
+      <w:r>
+        <w:rPr>
+          <w:b/>
+          <w:bCs/>
+        </w:rPr>
+        <w:t xml:space="preserve">Skills:</w:t>
+      </w:r>
+      <w:r>
+        <w:t xml:space="preserve"> </w:t>
+      </w:r>
+      <w:r>
+        <w:t xml:space="preserve">.NET, ASP.NET MVC, AWS, Angular, AngularJS, C#, CI/CD Pipelines, Classic ASP, Data Validation, Elasticsearch, Event-Driven Architecture, Git, Jenkins, OpenAI GPT, RESTful APIs, Redis, SQL Server, T-SQL, TypeScript</w:t>
+      </w:r>
+    </w:p>
+    <w:bookmarkEnd w:id="21"/>
+    <w:bookmarkStart w:id="22" w:name="all-kids-network-may-2014---present"/>
+    <w:p>
+      <w:pPr>
+        <w:pStyle w:val="Heading3"/>
+      </w:pPr>
+      <w:r>
+        <w:t xml:space="preserve">All Kids Network (May 2014 - Present)</w:t>
       </w:r>
     </w:p>
     <w:p>
@@ -207,126 +155,6 @@
         </w:numPr>
       </w:pPr>
       <w:r>
-        <w:t xml:space="preserve">Design and code an enterprise AI Assistant for email, web-page, and job-post</w:t>
-      </w:r>
-      <w:r>
-        <w:t xml:space="preserve"> </w:t>
-      </w:r>
-      <w:r>
-        <w:t xml:space="preserve">generation (C#, ASP.NET MVC, GPT models).</w:t>
-      </w:r>
-    </w:p>
-    <w:p>
-      <w:pPr>
-        <w:pStyle w:val="Compact"/>
-        <w:numPr>
-          <w:ilvl w:val="0"/>
-          <w:numId w:val="1002"/>
-        </w:numPr>
-      </w:pPr>
-      <w:r>
-        <w:t xml:space="preserve">Engineer an event-driven integration framework with validation layers that</w:t>
-      </w:r>
-      <w:r>
-        <w:t xml:space="preserve"> </w:t>
-      </w:r>
-      <w:r>
-        <w:t xml:space="preserve">speeds onboarding of external AI and data services (.NET 6, AWS).</w:t>
-      </w:r>
-    </w:p>
-    <w:p>
-      <w:pPr>
-        <w:pStyle w:val="Compact"/>
-        <w:numPr>
-          <w:ilvl w:val="0"/>
-          <w:numId w:val="1002"/>
-        </w:numPr>
-      </w:pPr>
-      <w:r>
-        <w:t xml:space="preserve">Develop job-title-normalization algorithms with confidence scoring to elevate</w:t>
-      </w:r>
-      <w:r>
-        <w:t xml:space="preserve"> </w:t>
-      </w:r>
-      <w:r>
-        <w:t xml:space="preserve">data quality across internal systems.</w:t>
-      </w:r>
-    </w:p>
-    <w:p>
-      <w:pPr>
-        <w:pStyle w:val="Compact"/>
-        <w:numPr>
-          <w:ilvl w:val="0"/>
-          <w:numId w:val="1002"/>
-        </w:numPr>
-      </w:pPr>
-      <w:r>
-        <w:t xml:space="preserve">Build admin dashboards and analytics that improve monitoring and operational</w:t>
-      </w:r>
-      <w:r>
-        <w:t xml:space="preserve"> </w:t>
-      </w:r>
-      <w:r>
-        <w:t xml:space="preserve">insight.</w:t>
-      </w:r>
-    </w:p>
-    <w:p>
-      <w:pPr>
-        <w:pStyle w:val="Compact"/>
-        <w:numPr>
-          <w:ilvl w:val="0"/>
-          <w:numId w:val="1002"/>
-        </w:numPr>
-      </w:pPr>
-      <w:r>
-        <w:t xml:space="preserve">Champion infrastructure upgrades, including a new beta environment and</w:t>
-      </w:r>
-      <w:r>
-        <w:t xml:space="preserve"> </w:t>
-      </w:r>
-      <w:r>
-        <w:t xml:space="preserve">automated zero-downtime deployments.</w:t>
-      </w:r>
-    </w:p>
-    <w:p>
-      <w:pPr>
-        <w:pStyle w:val="FirstParagraph"/>
-      </w:pPr>
-      <w:r>
-        <w:rPr>
-          <w:i/>
-          <w:iCs/>
-        </w:rPr>
-        <w:t xml:space="preserve">Technologies:</w:t>
-      </w:r>
-      <w:r>
-        <w:t xml:space="preserve"> </w:t>
-      </w:r>
-      <w:r>
-        <w:t xml:space="preserve">.NET 6, C#, ASP.NET MVC, Angular, TypeScript, SQL Server, AWS (Lambda, S3,</w:t>
-      </w:r>
-      <w:r>
-        <w:br/>
-      </w:r>
-      <w:r>
-        <w:t xml:space="preserve">CloudFront, EC2), Git, Jenkins, OpenAI GPT</w:t>
-      </w:r>
-    </w:p>
-    <w:bookmarkEnd w:id="25"/>
-    <w:bookmarkStart w:id="26" w:name="all-kids-network-llc--frisco-tx"/>
-    <w:p>
-      <w:pPr>
-        <w:pStyle w:val="Heading3"/>
-      </w:pPr>
-      <w:r>
-        <w:t xml:space="preserve">All Kids Network, LLC | Frisco, TX</w:t>
-      </w:r>
-    </w:p>
-    <w:p>
-      <w:pPr>
-        <w:pStyle w:val="FirstParagraph"/>
-      </w:pPr>
-      <w:r>
         <w:rPr>
           <w:b/>
           <w:bCs/>
@@ -337,139 +165,65 @@
         <w:t xml:space="preserve"> </w:t>
       </w:r>
       <w:r>
+        <w:t xml:space="preserve">(May 2014 - Present) - Co-owned business and led end-to-end development of a high-traffic educational platform.</w:t>
+      </w:r>
+    </w:p>
+    <w:p>
+      <w:pPr>
+        <w:pStyle w:val="FirstParagraph"/>
+      </w:pPr>
+      <w:r>
         <w:rPr>
-          <w:i/>
-          <w:iCs/>
+          <w:b/>
+          <w:bCs/>
         </w:rPr>
-        <w:t xml:space="preserve">May 2014 - Present</w:t>
-      </w:r>
-    </w:p>
-    <w:p>
-      <w:pPr>
-        <w:pStyle w:val="Compact"/>
+        <w:t xml:space="preserve">Skills:</w:t>
+      </w:r>
+      <w:r>
+        <w:t xml:space="preserve"> </w:t>
+      </w:r>
+      <w:r>
+        <w:t xml:space="preserve">.NET, ALB, ASP.NET, AWS, C#, CloudFormation, CloudFront, CloudWatch, DynamoDB, Elastic Beanstalk, Git, Lambda, MySQL, OpenSearch, React, Redis, Route 53, S3, SES, Tailwind CSS, TypeScript, WAF</w:t>
+      </w:r>
+    </w:p>
+    <w:bookmarkEnd w:id="22"/>
+    <w:bookmarkStart w:id="23" w:name="splinterlands-sep-2021---sep-2023"/>
+    <w:p>
+      <w:pPr>
+        <w:pStyle w:val="Heading3"/>
+      </w:pPr>
+      <w:r>
+        <w:t xml:space="preserve">Splinterlands (Sep 2021 - Sep 2023)</w:t>
+      </w:r>
+    </w:p>
+    <w:p>
+      <w:pPr>
         <w:numPr>
           <w:ilvl w:val="0"/>
           <w:numId w:val="1003"/>
         </w:numPr>
       </w:pPr>
       <w:r>
-        <w:t xml:space="preserve">Hold 40% equity; co-own all business &amp; technical decisions while working part-time outside primary employment.</w:t>
-      </w:r>
-    </w:p>
-    <w:p>
-      <w:pPr>
-        <w:pStyle w:val="Compact"/>
+        <w:rPr>
+          <w:b/>
+          <w:bCs/>
+        </w:rPr>
+        <w:t xml:space="preserve">Head of Product / Solutions Developer</w:t>
+      </w:r>
+      <w:r>
+        <w:t xml:space="preserve"> </w:t>
+      </w:r>
+      <w:r>
+        <w:t xml:space="preserve">(Dec 2022 - Sep 2023) - Developed and deployed projects for the Splinterlands collectible card game.</w:t>
+      </w:r>
+    </w:p>
+    <w:p>
+      <w:pPr>
         <w:numPr>
           <w:ilvl w:val="0"/>
           <w:numId w:val="1003"/>
         </w:numPr>
       </w:pPr>
-      <w:r>
-        <w:t xml:space="preserve">Admin CMS – evolved from Node.js + Jade + JavaScript → ASP.NET MVC + React → today’s React + TypeScript + Tailwind UI backed by C# REST APIs.</w:t>
-      </w:r>
-    </w:p>
-    <w:p>
-      <w:pPr>
-        <w:pStyle w:val="Compact"/>
-        <w:numPr>
-          <w:ilvl w:val="0"/>
-          <w:numId w:val="1003"/>
-        </w:numPr>
-      </w:pPr>
-      <w:r>
-        <w:t xml:space="preserve">Public platform – ASP.NET MVC + Razor app using DynamoDB for data, Redis ElastiCache for caching, S3 for static assets, and a C# Lambda pipeline feeding Amazon OpenSearch for sub‑100 ms queries.</w:t>
-      </w:r>
-    </w:p>
-    <w:p>
-      <w:pPr>
-        <w:pStyle w:val="Compact"/>
-        <w:numPr>
-          <w:ilvl w:val="0"/>
-          <w:numId w:val="1003"/>
-        </w:numPr>
-      </w:pPr>
-      <w:r>
-        <w:t xml:space="preserve">Deliver a weekly newsletter to 175K+ subscribers via AWS SES + Mailtrain.</w:t>
-      </w:r>
-    </w:p>
-    <w:p>
-      <w:pPr>
-        <w:pStyle w:val="Compact"/>
-        <w:numPr>
-          <w:ilvl w:val="0"/>
-          <w:numId w:val="1003"/>
-        </w:numPr>
-      </w:pPr>
-      <w:r>
-        <w:t xml:space="preserve">Maintain 9K+ content pages and a 2.2M-member user base with a 30 ms average server response.</w:t>
-      </w:r>
-    </w:p>
-    <w:p>
-      <w:pPr>
-        <w:pStyle w:val="Compact"/>
-        <w:numPr>
-          <w:ilvl w:val="0"/>
-          <w:numId w:val="1003"/>
-        </w:numPr>
-      </w:pPr>
-      <w:r>
-        <w:t xml:space="preserve">Manage Git workflows in Bitbucket and scripted, repeatable deployments.</w:t>
-      </w:r>
-    </w:p>
-    <w:p>
-      <w:pPr>
-        <w:pStyle w:val="FirstParagraph"/>
-      </w:pPr>
-      <w:r>
-        <w:rPr>
-          <w:i/>
-          <w:iCs/>
-        </w:rPr>
-        <w:t xml:space="preserve">Technologies:</w:t>
-      </w:r>
-      <w:r>
-        <w:t xml:space="preserve"> </w:t>
-      </w:r>
-      <w:r>
-        <w:t xml:space="preserve">ASP.NET MVC, C#, React, TypeScript, Tailwind CSS, AWS (Elastic Beanstalk, ALB,</w:t>
-      </w:r>
-      <w:r>
-        <w:br/>
-      </w:r>
-      <w:r>
-        <w:t xml:space="preserve">WAF, OpenSearch, DynamoDB, ElastiCache Redis, S3, Lambda, SES), Git/Bitbucket</w:t>
-      </w:r>
-    </w:p>
-    <w:bookmarkEnd w:id="26"/>
-    <w:bookmarkStart w:id="27" w:name="X301595aff5037991cbf20cc0469942196b83110"/>
-    <w:p>
-      <w:pPr>
-        <w:pStyle w:val="Heading3"/>
-      </w:pPr>
-      <w:r>
-        <w:t xml:space="preserve">Steem Monsters Corp. dba Splinterlands | Philadelphia, PA</w:t>
-      </w:r>
-    </w:p>
-    <w:p>
-      <w:pPr>
-        <w:pStyle w:val="FirstParagraph"/>
-      </w:pPr>
-      <w:r>
-        <w:rPr>
-          <w:b/>
-          <w:bCs/>
-        </w:rPr>
-        <w:t xml:space="preserve">Head of Product</w:t>
-      </w:r>
-      <w:r>
-        <w:t xml:space="preserve"> </w:t>
-      </w:r>
-      <w:r>
-        <w:t xml:space="preserve">(Dec 2022 - Sep 2023) ·</w:t>
-      </w:r>
-      <w:r>
-        <w:t xml:space="preserve"> </w:t>
-      </w:r>
       <w:r>
         <w:rPr>
           <w:b/>
@@ -481,151 +235,185 @@
         <w:t xml:space="preserve"> </w:t>
       </w:r>
       <w:r>
-        <w:t xml:space="preserve">(Dec 2021 - Dec 2022) ·</w:t>
-      </w:r>
-      <w:r>
-        <w:t xml:space="preserve"> </w:t>
-      </w:r>
+        <w:t xml:space="preserve">(Dec 2021 - Dec 2022) - Helped grow the organization and launch simultaneous products.</w:t>
+      </w:r>
+    </w:p>
+    <w:p>
+      <w:pPr>
+        <w:numPr>
+          <w:ilvl w:val="0"/>
+          <w:numId w:val="1003"/>
+        </w:numPr>
+      </w:pPr>
       <w:r>
         <w:rPr>
           <w:b/>
           <w:bCs/>
         </w:rPr>
-        <w:t xml:space="preserve">VP of Engineering</w:t>
+        <w:t xml:space="preserve">Vice President Of Engineering</w:t>
       </w:r>
       <w:r>
         <w:t xml:space="preserve"> </w:t>
       </w:r>
       <w:r>
-        <w:t xml:space="preserve">(Sep 2021 - Dec 2021)</w:t>
-      </w:r>
-    </w:p>
-    <w:p>
-      <w:pPr>
-        <w:pStyle w:val="Compact"/>
+        <w:t xml:space="preserve">(Sep 2021 - Dec 2021) - Stabilized the company’s main product and grew the engineering team.</w:t>
+      </w:r>
+    </w:p>
+    <w:p>
+      <w:pPr>
+        <w:pStyle w:val="FirstParagraph"/>
+      </w:pPr>
+      <w:r>
+        <w:rPr>
+          <w:b/>
+          <w:bCs/>
+        </w:rPr>
+        <w:t xml:space="preserve">Skills:</w:t>
+      </w:r>
+      <w:r>
+        <w:t xml:space="preserve"> </w:t>
+      </w:r>
+      <w:r>
+        <w:t xml:space="preserve">AWS, Blockchain Technology, Cryptocurrency, Decentralized Applications (dApps), DynamoDB, EC2, Game Development, Git, HIVE Engine Blockchain, JavaScript, NFTs, PostgreSQL, React, Redis, Smart Contracts, TypeScript, WAF, Web Development, Web3</w:t>
+      </w:r>
+    </w:p>
+    <w:bookmarkEnd w:id="23"/>
+    <w:bookmarkStart w:id="24" w:name="previous-experience"/>
+    <w:p>
+      <w:pPr>
+        <w:pStyle w:val="Heading3"/>
+      </w:pPr>
+      <w:r>
+        <w:t xml:space="preserve">Previous Experience</w:t>
+      </w:r>
+    </w:p>
+    <w:p>
+      <w:pPr>
         <w:numPr>
           <w:ilvl w:val="0"/>
           <w:numId w:val="1004"/>
         </w:numPr>
       </w:pPr>
       <w:r>
-        <w:t xml:space="preserve">Stabilised a HIVE-based collectible-card game during explosive user growth,</w:t>
-      </w:r>
-      <w:r>
-        <w:t xml:space="preserve"> </w:t>
-      </w:r>
-      <w:r>
-        <w:t xml:space="preserve">adding Redis caching and PostgreSQL tuning.</w:t>
-      </w:r>
-    </w:p>
-    <w:p>
-      <w:pPr>
-        <w:pStyle w:val="Compact"/>
+        <w:rPr>
+          <w:b/>
+          <w:bCs/>
+        </w:rPr>
+        <w:t xml:space="preserve">Project Management Institute</w:t>
+      </w:r>
+      <w:r>
+        <w:t xml:space="preserve">: 2 positions (2008 - 2011)</w:t>
+      </w:r>
+    </w:p>
+    <w:p>
+      <w:pPr>
         <w:numPr>
           <w:ilvl w:val="0"/>
           <w:numId w:val="1004"/>
         </w:numPr>
       </w:pPr>
       <w:r>
-        <w:t xml:space="preserve">Shipped React + TypeScript features and AWS-hosted services powering new</w:t>
-      </w:r>
-      <w:r>
-        <w:t xml:space="preserve"> </w:t>
-      </w:r>
-      <w:r>
-        <w:t xml:space="preserve">in-game economies and marketplace.</w:t>
-      </w:r>
-    </w:p>
-    <w:p>
-      <w:pPr>
-        <w:pStyle w:val="Compact"/>
+        <w:rPr>
+          <w:b/>
+          <w:bCs/>
+        </w:rPr>
+        <w:t xml:space="preserve">ATK Elkton</w:t>
+      </w:r>
+      <w:r>
+        <w:t xml:space="preserve">: Sr. .NET Developer (2008 - 2008)</w:t>
+      </w:r>
+    </w:p>
+    <w:p>
+      <w:pPr>
         <w:numPr>
           <w:ilvl w:val="0"/>
           <w:numId w:val="1004"/>
         </w:numPr>
       </w:pPr>
       <w:r>
-        <w:t xml:space="preserve">Introduced Agile practices and CI/CD pipelines while scaling engineering from</w:t>
-      </w:r>
-      <w:r>
-        <w:t xml:space="preserve"> </w:t>
-      </w:r>
-      <w:r>
-        <w:t xml:space="preserve">20 + to 150 + contributors.</w:t>
-      </w:r>
-    </w:p>
-    <w:p>
-      <w:pPr>
-        <w:pStyle w:val="Compact"/>
-        <w:numPr>
-          <w:ilvl w:val="0"/>
-          <w:numId w:val="1004"/>
-        </w:numPr>
-      </w:pPr>
-      <w:r>
-        <w:t xml:space="preserve">Presented architectural innovations at Game Developers Conference 2022.</w:t>
-      </w:r>
-    </w:p>
-    <w:p>
-      <w:pPr>
-        <w:pStyle w:val="FirstParagraph"/>
-      </w:pPr>
-      <w:r>
-        <w:rPr>
-          <w:i/>
-          <w:iCs/>
-        </w:rPr>
-        <w:t xml:space="preserve">Technologies:</w:t>
-      </w:r>
-      <w:r>
-        <w:t xml:space="preserve"> </w:t>
-      </w:r>
-      <w:r>
-        <w:t xml:space="preserve">React, TypeScript, PostgreSQL, DynamoDB, Redis, AWS, Git</w:t>
-      </w:r>
-    </w:p>
-    <w:bookmarkEnd w:id="27"/>
-    <w:bookmarkStart w:id="28" w:name="nexxt-inc--philadelphia-pa"/>
-    <w:p>
-      <w:pPr>
-        <w:pStyle w:val="Heading3"/>
-      </w:pPr>
-      <w:r>
-        <w:t xml:space="preserve">Nexxt, Inc. | Philadelphia, PA</w:t>
-      </w:r>
-    </w:p>
-    <w:p>
-      <w:pPr>
-        <w:pStyle w:val="FirstParagraph"/>
-      </w:pPr>
-      <w:r>
         <w:rPr>
           <w:b/>
           <w:bCs/>
         </w:rPr>
-        <w:t xml:space="preserve">Lead Architect</w:t>
-      </w:r>
-      <w:r>
-        <w:t xml:space="preserve"> </w:t>
-      </w:r>
-      <w:r>
-        <w:t xml:space="preserve">(Jan 2018 - Sep 2021) ·</w:t>
-      </w:r>
-      <w:r>
-        <w:t xml:space="preserve"> </w:t>
-      </w:r>
+        <w:t xml:space="preserve">Chatham Financial</w:t>
+      </w:r>
+      <w:r>
+        <w:t xml:space="preserve">: 4 positions (2004 - 2008)</w:t>
+      </w:r>
+    </w:p>
+    <w:p>
+      <w:pPr>
+        <w:pStyle w:val="FirstParagraph"/>
+      </w:pPr>
       <w:r>
         <w:rPr>
           <w:b/>
           <w:bCs/>
         </w:rPr>
-        <w:t xml:space="preserve">Solutions Architect</w:t>
+        <w:t xml:space="preserve">Additional Experience:</w:t>
       </w:r>
       <w:r>
         <w:t xml:space="preserve"> </w:t>
       </w:r>
       <w:r>
-        <w:t xml:space="preserve">(May 2011 - Jan 2018)</w:t>
+        <w:t xml:space="preserve">Positions at 7 more companies dating back to 1993 are available upon request.</w:t>
+      </w:r>
+    </w:p>
+    <w:bookmarkEnd w:id="24"/>
+    <w:bookmarkEnd w:id="25"/>
+    <w:bookmarkStart w:id="26" w:name="education"/>
+    <w:p>
+      <w:pPr>
+        <w:pStyle w:val="Heading2"/>
+      </w:pPr>
+      <w:r>
+        <w:t xml:space="preserve">Education</w:t>
+      </w:r>
+    </w:p>
+    <w:p>
+      <w:pPr>
+        <w:pStyle w:val="FirstParagraph"/>
+      </w:pPr>
+      <w:r>
+        <w:rPr>
+          <w:b/>
+          <w:bCs/>
+        </w:rPr>
+        <w:t xml:space="preserve">MBA Coursework</w:t>
+      </w:r>
+      <w:r>
+        <w:t xml:space="preserve"> </w:t>
+      </w:r>
+      <w:r>
+        <w:t xml:space="preserve">in e-Business and Organizational Change, Regent University (2000 - 2001)</w:t>
+      </w:r>
+    </w:p>
+    <w:p>
+      <w:pPr>
+        <w:pStyle w:val="BodyText"/>
+      </w:pPr>
+      <w:r>
+        <w:rPr>
+          <w:b/>
+          <w:bCs/>
+        </w:rPr>
+        <w:t xml:space="preserve">Bachelor of Science</w:t>
+      </w:r>
+      <w:r>
+        <w:t xml:space="preserve"> </w:t>
+      </w:r>
+      <w:r>
+        <w:t xml:space="preserve">in Business Administration, Oral Roberts University (1997 - 2002)</w:t>
+      </w:r>
+    </w:p>
+    <w:bookmarkEnd w:id="26"/>
+    <w:bookmarkStart w:id="27" w:name="certifications"/>
+    <w:p>
+      <w:pPr>
+        <w:pStyle w:val="Heading2"/>
+      </w:pPr>
+      <w:r>
+        <w:t xml:space="preserve">Certifications</w:t>
       </w:r>
     </w:p>
     <w:p>
@@ -637,95 +425,17 @@
         </w:numPr>
       </w:pPr>
       <w:r>
-        <w:t xml:space="preserve">Engineered a horizontally scalable email platform sending</w:t>
-      </w:r>
-      <w:r>
-        <w:t xml:space="preserve"> </w:t>
-      </w:r>
-      <w:r>
-        <w:rPr>
-          <w:b/>
-          <w:bCs/>
-        </w:rPr>
-        <w:t xml:space="preserve">25 M +</w:t>
-      </w:r>
-      <w:r>
-        <w:t xml:space="preserve"> </w:t>
-      </w:r>
-      <w:r>
-        <w:t xml:space="preserve">messages/day with compliance throttling.</w:t>
-      </w:r>
-    </w:p>
-    <w:p>
-      <w:pPr>
-        <w:pStyle w:val="Compact"/>
-        <w:numPr>
-          <w:ilvl w:val="0"/>
-          <w:numId w:val="1005"/>
-        </w:numPr>
-      </w:pPr>
-      <w:r>
-        <w:t xml:space="preserve">Built a 50-server grid-computing framework for near real-time data</w:t>
-      </w:r>
-      <w:r>
-        <w:t xml:space="preserve"> </w:t>
-      </w:r>
-      <w:r>
-        <w:t xml:space="preserve">processing.</w:t>
-      </w:r>
-    </w:p>
-    <w:p>
-      <w:pPr>
-        <w:pStyle w:val="Compact"/>
-        <w:numPr>
-          <w:ilvl w:val="0"/>
-          <w:numId w:val="1005"/>
-        </w:numPr>
-      </w:pPr>
-      <w:r>
-        <w:t xml:space="preserve">Managed an Elasticsearch cluster indexing ~ 80 M resumes and tens of millions</w:t>
-      </w:r>
-      <w:r>
-        <w:t xml:space="preserve"> </w:t>
-      </w:r>
-      <w:r>
-        <w:t xml:space="preserve">of job listings.</w:t>
-      </w:r>
-    </w:p>
-    <w:p>
-      <w:pPr>
-        <w:pStyle w:val="Compact"/>
-        <w:numPr>
-          <w:ilvl w:val="0"/>
-          <w:numId w:val="1005"/>
-        </w:numPr>
-      </w:pPr>
-      <w:r>
-        <w:t xml:space="preserve">Established CI/CD pipelines (Jenkins, MSBuild, Web Deploy) enabling rapid,</w:t>
-      </w:r>
-      <w:r>
-        <w:t xml:space="preserve"> </w:t>
-      </w:r>
-      <w:r>
-        <w:t xml:space="preserve">reliable releases.</w:t>
-      </w:r>
-    </w:p>
-    <w:p>
-      <w:pPr>
-        <w:pStyle w:val="Compact"/>
-        <w:numPr>
-          <w:ilvl w:val="0"/>
-          <w:numId w:val="1005"/>
-        </w:numPr>
-      </w:pPr>
-      <w:r>
-        <w:t xml:space="preserve">Modernised legacy job-search and people-search apps, boosting organic traffic</w:t>
-      </w:r>
-      <w:r>
-        <w:t xml:space="preserve"> </w:t>
-      </w:r>
-      <w:r>
-        <w:t xml:space="preserve">via SEO and responsive design.</w:t>
+        <w:t xml:space="preserve">Dale Carnegie Course (2005-06)</w:t>
+      </w:r>
+    </w:p>
+    <w:bookmarkEnd w:id="27"/>
+    <w:bookmarkStart w:id="28" w:name="additional-information"/>
+    <w:p>
+      <w:pPr>
+        <w:pStyle w:val="Heading2"/>
+      </w:pPr>
+      <w:r>
+        <w:t xml:space="preserve">Additional Information</w:t>
       </w:r>
     </w:p>
     <w:p>
@@ -733,214 +443,11 @@
         <w:pStyle w:val="FirstParagraph"/>
       </w:pPr>
       <w:r>
-        <w:rPr>
-          <w:i/>
-          <w:iCs/>
-        </w:rPr>
-        <w:t xml:space="preserve">Technologies:</w:t>
-      </w:r>
-      <w:r>
-        <w:t xml:space="preserve"> </w:t>
-      </w:r>
-      <w:r>
-        <w:t xml:space="preserve">.NET Core, C#, ASP.NET MVC, Elasticsearch, MSMQ, AngularJS, AWS (DynamoDB, S3, CloudFront), SQL Server, Couchbase, Redis, Git/Mercurial</w:t>
+        <w:t xml:space="preserve">Full, annotated resume available upon request.</w:t>
       </w:r>
     </w:p>
     <w:bookmarkEnd w:id="28"/>
-    <w:bookmarkStart w:id="29" w:name="earlier-career-1995---2011"/>
-    <w:p>
-      <w:pPr>
-        <w:pStyle w:val="Heading3"/>
-      </w:pPr>
-      <w:r>
-        <w:t xml:space="preserve">Earlier Career (1995 - 2011)</w:t>
-      </w:r>
-    </w:p>
-    <w:p>
-      <w:pPr>
-        <w:pStyle w:val="FirstParagraph"/>
-      </w:pPr>
-      <w:r>
-        <w:t xml:space="preserve">Enterprise Architect &amp; Team Lead at PMI, Sr. .NET Developer at ATK Elkton, Process &amp; Infrastructure Lead / Web Team Lead at Chatham Financial, plus additional engineering roles dating back to 1995 (details available on request).</w:t>
-      </w:r>
-    </w:p>
     <w:bookmarkEnd w:id="29"/>
-    <w:bookmarkEnd w:id="30"/>
-    <w:bookmarkStart w:id="31" w:name="open-source-contributions"/>
-    <w:p>
-      <w:pPr>
-        <w:pStyle w:val="Heading2"/>
-      </w:pPr>
-      <w:r>
-        <w:t xml:space="preserve">Open Source Contributions</w:t>
-      </w:r>
-    </w:p>
-    <w:p>
-      <w:pPr>
-        <w:pStyle w:val="Compact"/>
-        <w:numPr>
-          <w:ilvl w:val="0"/>
-          <w:numId w:val="1006"/>
-        </w:numPr>
-      </w:pPr>
-      <w:r>
-        <w:rPr>
-          <w:b/>
-          <w:bCs/>
-        </w:rPr>
-        <w:t xml:space="preserve">Open Flash Chart:</w:t>
-      </w:r>
-      <w:r>
-        <w:t xml:space="preserve"> </w:t>
-      </w:r>
-      <w:r>
-        <w:t xml:space="preserve">.NET API integration</w:t>
-      </w:r>
-    </w:p>
-    <w:p>
-      <w:pPr>
-        <w:pStyle w:val="Compact"/>
-        <w:numPr>
-          <w:ilvl w:val="0"/>
-          <w:numId w:val="1006"/>
-        </w:numPr>
-      </w:pPr>
-      <w:r>
-        <w:rPr>
-          <w:b/>
-          <w:bCs/>
-        </w:rPr>
-        <w:t xml:space="preserve">NAntContrib:</w:t>
-      </w:r>
-      <w:r>
-        <w:t xml:space="preserve"> </w:t>
-      </w:r>
-      <w:r>
-        <w:t xml:space="preserve">VssDelete build-automation task</w:t>
-      </w:r>
-    </w:p>
-    <w:p>
-      <w:pPr>
-        <w:pStyle w:val="Compact"/>
-        <w:numPr>
-          <w:ilvl w:val="0"/>
-          <w:numId w:val="1006"/>
-        </w:numPr>
-      </w:pPr>
-      <w:r>
-        <w:rPr>
-          <w:b/>
-          <w:bCs/>
-        </w:rPr>
-        <w:t xml:space="preserve">Copy Context:</w:t>
-      </w:r>
-      <w:r>
-        <w:t xml:space="preserve"> </w:t>
-      </w:r>
-      <w:r>
-        <w:t xml:space="preserve">VS Code extension for markdown-formatted file copies</w:t>
-      </w:r>
-    </w:p>
-    <w:bookmarkEnd w:id="31"/>
-    <w:bookmarkStart w:id="32" w:name="education"/>
-    <w:p>
-      <w:pPr>
-        <w:pStyle w:val="Heading2"/>
-      </w:pPr>
-      <w:r>
-        <w:t xml:space="preserve">Education</w:t>
-      </w:r>
-    </w:p>
-    <w:p>
-      <w:pPr>
-        <w:pStyle w:val="Compact"/>
-        <w:numPr>
-          <w:ilvl w:val="0"/>
-          <w:numId w:val="1007"/>
-        </w:numPr>
-      </w:pPr>
-      <w:r>
-        <w:rPr>
-          <w:b/>
-          <w:bCs/>
-        </w:rPr>
-        <w:t xml:space="preserve">B.S. Business Administration</w:t>
-      </w:r>
-      <w:r>
-        <w:t xml:space="preserve">, Oral Roberts University - Dec 2002</w:t>
-      </w:r>
-    </w:p>
-    <w:p>
-      <w:pPr>
-        <w:pStyle w:val="Compact"/>
-        <w:numPr>
-          <w:ilvl w:val="0"/>
-          <w:numId w:val="1007"/>
-        </w:numPr>
-      </w:pPr>
-      <w:r>
-        <w:t xml:space="preserve">MBA coursework in e-Business &amp; Org Change, Regent University (2000 - 2001)</w:t>
-      </w:r>
-    </w:p>
-    <w:bookmarkEnd w:id="32"/>
-    <w:bookmarkStart w:id="33" w:name="certifications"/>
-    <w:p>
-      <w:pPr>
-        <w:pStyle w:val="Heading2"/>
-      </w:pPr>
-      <w:r>
-        <w:t xml:space="preserve">Certifications</w:t>
-      </w:r>
-    </w:p>
-    <w:p>
-      <w:pPr>
-        <w:pStyle w:val="Compact"/>
-        <w:numPr>
-          <w:ilvl w:val="0"/>
-          <w:numId w:val="1008"/>
-        </w:numPr>
-      </w:pPr>
-      <w:r>
-        <w:t xml:space="preserve">Microsoft Certified Solutions Developer (MCSD)</w:t>
-      </w:r>
-    </w:p>
-    <w:p>
-      <w:pPr>
-        <w:pStyle w:val="Compact"/>
-        <w:numPr>
-          <w:ilvl w:val="0"/>
-          <w:numId w:val="1008"/>
-        </w:numPr>
-      </w:pPr>
-      <w:r>
-        <w:t xml:space="preserve">Dale Carnegie Course Graduate</w:t>
-      </w:r>
-    </w:p>
-    <w:p>
-      <w:pPr>
-        <w:pStyle w:val="Compact"/>
-        <w:numPr>
-          <w:ilvl w:val="0"/>
-          <w:numId w:val="1008"/>
-        </w:numPr>
-      </w:pPr>
-      <w:r>
-        <w:t xml:space="preserve">Certified PC Troubleshooter</w:t>
-      </w:r>
-    </w:p>
-    <w:p>
-      <w:pPr>
-        <w:pStyle w:val="FirstParagraph"/>
-      </w:pPr>
-      <w:r>
-        <w:rPr>
-          <w:i/>
-          <w:iCs/>
-        </w:rPr>
-        <w:t xml:space="preserve">Full, annotated résumé available on request.</w:t>
-      </w:r>
-    </w:p>
-    <w:bookmarkEnd w:id="33"/>
     <w:sectPr>
       <w:footnotePr>
         <w:numRestart w:val="eachSect"/>
@@ -1170,15 +677,6 @@
     <w:abstractNumId w:val="991"/>
   </w:num>
   <w:num w:numId="1005">
-    <w:abstractNumId w:val="991"/>
-  </w:num>
-  <w:num w:numId="1006">
-    <w:abstractNumId w:val="991"/>
-  </w:num>
-  <w:num w:numId="1007">
-    <w:abstractNumId w:val="991"/>
-  </w:num>
-  <w:num w:numId="1008">
     <w:abstractNumId w:val="991"/>
   </w:num>
 </w:numbering>

</xml_diff>

<commit_message>
Lots of updates to get better seo by incorporating references and skills
</commit_message>
<xml_diff>
--- a/docs/assets/downloads/adleta_richard_resume_condensed.docx
+++ b/docs/assets/downloads/adleta_richard_resume_condensed.docx
@@ -10,13 +10,13 @@
         <w:t xml:space="preserve">Richard Adleta</w:t>
       </w:r>
     </w:p>
-    <w:bookmarkStart w:id="29" w:name="X524867e5494dd017fde6ecd7cc9043e95edf2f1"/>
+    <w:bookmarkStart w:id="30" w:name="X2c911290e4c868aff727f384bce9fee92e44cd7"/>
     <w:p>
       <w:pPr>
         <w:pStyle w:val="Heading1"/>
       </w:pPr>
       <w:r>
-        <w:t xml:space="preserve">Richard Adleta - Senior Software Developer &amp; Solution Architect</w:t>
+        <w:t xml:space="preserve">Richard Adleta - Senior Software Architect &amp; Full-Stack Engineer</w:t>
       </w:r>
     </w:p>
     <w:bookmarkStart w:id="20" w:name="professional-summary"/>
@@ -133,7 +133,7 @@
         <w:t xml:space="preserve"> </w:t>
       </w:r>
       <w:r>
-        <w:t xml:space="preserve">.NET, ASP.NET MVC, AWS, Angular, AngularJS, C#, CI/CD Pipelines, Classic ASP, Data Validation, Elasticsearch, Event-Driven Architecture, Git, Jenkins, OpenAI GPT, RESTful APIs, Redis, SQL Server, T-SQL, TypeScript</w:t>
+        <w:t xml:space="preserve">.NET, .NET 6, .NET Core, .NET Framework, .NET Standard, AJAX, ASP.NET, ASP.NET Core, ASP.NET MVC, ASP.NET Razor, and 115 more</w:t>
       </w:r>
     </w:p>
     <w:bookmarkEnd w:id="21"/>
@@ -183,7 +183,7 @@
         <w:t xml:space="preserve"> </w:t>
       </w:r>
       <w:r>
-        <w:t xml:space="preserve">.NET, ALB, ASP.NET, AWS, C#, CloudFormation, CloudFront, CloudWatch, DynamoDB, Elastic Beanstalk, Git, Lambda, MySQL, OpenSearch, React, Redis, Route 53, S3, SES, Tailwind CSS, TypeScript, WAF</w:t>
+        <w:t xml:space="preserve">.NET, .NET 6, .NET 8, .NET Core, .NET Framework, AJAX, ASP.NET, ASP.NET MVC, ASP.NET Razor, AWS, and 47 more</w:t>
       </w:r>
     </w:p>
     <w:bookmarkEnd w:id="22"/>
@@ -274,7 +274,7 @@
         <w:t xml:space="preserve"> </w:t>
       </w:r>
       <w:r>
-        <w:t xml:space="preserve">AWS, Blockchain Technology, Cryptocurrency, Decentralized Applications (dApps), DynamoDB, EC2, Game Development, Git, HIVE Engine Blockchain, JavaScript, NFTs, PostgreSQL, React, Redis, Smart Contracts, TypeScript, WAF, Web Development, Web3</w:t>
+        <w:t xml:space="preserve">AWS, AWS CloudWatch, AWS DynamoDB, AWS EC2, AWS ElastiCache, AWS Lambda, AWS Route 53, AWS S3, AWS WAF, Agile, and 38 more</w:t>
       </w:r>
     </w:p>
     <w:bookmarkEnd w:id="23"/>
@@ -429,12 +429,56 @@
       </w:r>
     </w:p>
     <w:bookmarkEnd w:id="27"/>
-    <w:bookmarkStart w:id="28" w:name="additional-information"/>
+    <w:bookmarkStart w:id="28" w:name="references"/>
     <w:p>
       <w:pPr>
         <w:pStyle w:val="Heading2"/>
       </w:pPr>
       <w:r>
+        <w:t xml:space="preserve">References</w:t>
+      </w:r>
+    </w:p>
+    <w:p>
+      <w:pPr>
+        <w:pStyle w:val="FirstParagraph"/>
+      </w:pPr>
+      <w:r>
+        <w:rPr>
+          <w:b/>
+          <w:bCs/>
+        </w:rPr>
+        <w:t xml:space="preserve">Strong professional references</w:t>
+      </w:r>
+      <w:r>
+        <w:t xml:space="preserve"> </w:t>
+      </w:r>
+      <w:r>
+        <w:t xml:space="preserve">available from leadership at Nexxt, Splinterlands, Project Management Institute, and Chatham Financial available upon request.</w:t>
+      </w:r>
+    </w:p>
+    <w:p>
+      <w:pPr>
+        <w:pStyle w:val="BlockText"/>
+      </w:pPr>
+      <w:r>
+        <w:t xml:space="preserve">“I’ve had the privilege of working with Richard Adleta for over 10 years at Nexxt, and during that time, he’s consistently demonstrated the kind of technical leadership and versa…”</w:t>
+      </w:r>
+    </w:p>
+    <w:p>
+      <w:pPr>
+        <w:pStyle w:val="BlockText"/>
+      </w:pPr>
+      <w:r>
+        <w:t xml:space="preserve">— Bill Rybinski, Director of Technology at Nexxt, Inc.</w:t>
+      </w:r>
+    </w:p>
+    <w:bookmarkEnd w:id="28"/>
+    <w:bookmarkStart w:id="29" w:name="additional-information"/>
+    <w:p>
+      <w:pPr>
+        <w:pStyle w:val="Heading2"/>
+      </w:pPr>
+      <w:r>
         <w:t xml:space="preserve">Additional Information</w:t>
       </w:r>
     </w:p>
@@ -446,8 +490,8 @@
         <w:t xml:space="preserve">Full, annotated resume available upon request.</w:t>
       </w:r>
     </w:p>
-    <w:bookmarkEnd w:id="28"/>
     <w:bookmarkEnd w:id="29"/>
+    <w:bookmarkEnd w:id="30"/>
     <w:sectPr>
       <w:footnotePr>
         <w:numRestart w:val="eachSect"/>

</xml_diff>

<commit_message>
* Lots of tweaks and updates to condensed output * Fixes for markdown output where anchor was being inserted * Added email and link to website to header of resume
</commit_message>
<xml_diff>
--- a/docs/assets/downloads/adleta_richard_resume_condensed.docx
+++ b/docs/assets/downloads/adleta_richard_resume_condensed.docx
@@ -10,7 +10,7 @@
         <w:t xml:space="preserve">Richard Adleta</w:t>
       </w:r>
     </w:p>
-    <w:bookmarkStart w:id="30" w:name="X2c911290e4c868aff727f384bce9fee92e44cd7"/>
+    <w:bookmarkStart w:id="32" w:name="X2c911290e4c868aff727f384bce9fee92e44cd7"/>
     <w:p>
       <w:pPr>
         <w:pStyle w:val="Heading1"/>
@@ -19,7 +19,37 @@
         <w:t xml:space="preserve">Richard Adleta - Senior Software Architect &amp; Full-Stack Engineer</w:t>
       </w:r>
     </w:p>
-    <w:bookmarkStart w:id="20" w:name="professional-summary"/>
+    <w:p>
+      <w:pPr>
+        <w:pStyle w:val="FirstParagraph"/>
+      </w:pPr>
+      <w:hyperlink r:id="rId20">
+        <w:r>
+          <w:rPr>
+            <w:rStyle w:val="Hyperlink"/>
+          </w:rPr>
+          <w:t xml:space="preserve">radleta@gmail.com</w:t>
+        </w:r>
+      </w:hyperlink>
+      <w:r>
+        <w:t xml:space="preserve"> </w:t>
+      </w:r>
+      <w:r>
+        <w:t xml:space="preserve">-</w:t>
+      </w:r>
+      <w:r>
+        <w:t xml:space="preserve"> </w:t>
+      </w:r>
+      <w:hyperlink r:id="rId21">
+        <w:r>
+          <w:rPr>
+            <w:rStyle w:val="Hyperlink"/>
+          </w:rPr>
+          <w:t xml:space="preserve">richardadleta.com</w:t>
+        </w:r>
+      </w:hyperlink>
+    </w:p>
+    <w:bookmarkStart w:id="22" w:name="professional-summary"/>
     <w:p>
       <w:pPr>
         <w:pStyle w:val="Heading2"/>
@@ -36,8 +66,8 @@
         <w:t xml:space="preserve">Senior software architect and full-stack engineer with 20+ years of shipping production code and scaling cloud-native, data-intensive, and AI-powered products. Known for translating fuzzy requirements into clean, testable code, championing automation, performance, and observability.</w:t>
       </w:r>
     </w:p>
-    <w:bookmarkEnd w:id="20"/>
-    <w:bookmarkStart w:id="25" w:name="experience"/>
+    <w:bookmarkEnd w:id="22"/>
+    <w:bookmarkStart w:id="27" w:name="experience"/>
     <w:p>
       <w:pPr>
         <w:pStyle w:val="Heading2"/>
@@ -46,7 +76,7 @@
         <w:t xml:space="preserve">Experience</w:t>
       </w:r>
     </w:p>
-    <w:bookmarkStart w:id="21" w:name="nexxt-may-2011---present"/>
+    <w:bookmarkStart w:id="23" w:name="nexxt-may-2011---present"/>
     <w:p>
       <w:pPr>
         <w:pStyle w:val="Heading3"/>
@@ -73,7 +103,7 @@
         <w:t xml:space="preserve"> </w:t>
       </w:r>
       <w:r>
-        <w:t xml:space="preserve">(Oct 2023 - Present) - Architected and developed scalable AI-driven solutions and integrations.</w:t>
+        <w:t xml:space="preserve">(Oct 2023 - Present) - Architected and developed scalable AI-driven solutions and integrations using .NET, C#, Angular, and TypeScript. Specialized in event-driven architecture, OpenAI GPT integration, and AWS cloud services.</w:t>
       </w:r>
     </w:p>
     <w:p>
@@ -94,7 +124,7 @@
         <w:t xml:space="preserve"> </w:t>
       </w:r>
       <w:r>
-        <w:t xml:space="preserve">(Jan 2018 - Sep 2021) - Directed architectural efforts for large-scale web applications.</w:t>
+        <w:t xml:space="preserve">(Jan 2018 - Sep 2021) - Directed architectural efforts for large-scale web applications using C#, .NET, ASP.NET, AngularJS, SQL Server, and Elasticsearch. Engineered grid computing and high-volume processing systems handling millions of transactions daily.</w:t>
       </w:r>
     </w:p>
     <w:p>
@@ -115,29 +145,11 @@
         <w:t xml:space="preserve"> </w:t>
       </w:r>
       <w:r>
-        <w:t xml:space="preserve">(May 2011 - Jan 2018) - Modernized web applications and implemented CI/CD pipelines.</w:t>
-      </w:r>
-    </w:p>
-    <w:p>
-      <w:pPr>
-        <w:pStyle w:val="FirstParagraph"/>
-      </w:pPr>
-      <w:r>
-        <w:rPr>
-          <w:b/>
-          <w:bCs/>
-        </w:rPr>
-        <w:t xml:space="preserve">Skills:</w:t>
-      </w:r>
-      <w:r>
-        <w:t xml:space="preserve"> </w:t>
-      </w:r>
-      <w:r>
-        <w:t xml:space="preserve">.NET, .NET 6, .NET Core, .NET Framework, .NET Standard, AJAX, ASP.NET, ASP.NET Core, ASP.NET MVC, ASP.NET Razor, and 115 more</w:t>
-      </w:r>
-    </w:p>
-    <w:bookmarkEnd w:id="21"/>
-    <w:bookmarkStart w:id="22" w:name="all-kids-network-may-2014---present"/>
+        <w:t xml:space="preserve">(May 2011 - Jan 2018) - Modernized web applications and implemented CI/CD pipelines using .NET, C#, ASP.NET MVC, AngularJS, SQL Server, and AWS. Led development of next-generation search technologies and production monitoring systems.</w:t>
+      </w:r>
+    </w:p>
+    <w:bookmarkEnd w:id="23"/>
+    <w:bookmarkStart w:id="24" w:name="all-kids-network-may-2014---present"/>
     <w:p>
       <w:pPr>
         <w:pStyle w:val="Heading3"/>
@@ -165,29 +177,11 @@
         <w:t xml:space="preserve"> </w:t>
       </w:r>
       <w:r>
-        <w:t xml:space="preserve">(May 2014 - Present) - Co-owned business and led end-to-end development of a high-traffic educational platform.</w:t>
-      </w:r>
-    </w:p>
-    <w:p>
-      <w:pPr>
-        <w:pStyle w:val="FirstParagraph"/>
-      </w:pPr>
-      <w:r>
-        <w:rPr>
-          <w:b/>
-          <w:bCs/>
-        </w:rPr>
-        <w:t xml:space="preserve">Skills:</w:t>
-      </w:r>
-      <w:r>
-        <w:t xml:space="preserve"> </w:t>
-      </w:r>
-      <w:r>
-        <w:t xml:space="preserve">.NET, .NET 6, .NET 8, .NET Core, .NET Framework, AJAX, ASP.NET, ASP.NET MVC, ASP.NET Razor, AWS, and 47 more</w:t>
-      </w:r>
-    </w:p>
-    <w:bookmarkEnd w:id="22"/>
-    <w:bookmarkStart w:id="23" w:name="splinterlands-sep-2021---sep-2023"/>
+        <w:t xml:space="preserve">(May 2014 - Present) - Co-owned business and led end-to-end development of a high-traffic educational platform using React, TypeScript, .NET, C#, and AWS cloud infrastructure. Managed scalable systems serving millions of page views annually.</w:t>
+      </w:r>
+    </w:p>
+    <w:bookmarkEnd w:id="24"/>
+    <w:bookmarkStart w:id="25" w:name="splinterlands-sep-2021---sep-2023"/>
     <w:p>
       <w:pPr>
         <w:pStyle w:val="Heading3"/>
@@ -214,7 +208,7 @@
         <w:t xml:space="preserve"> </w:t>
       </w:r>
       <w:r>
-        <w:t xml:space="preserve">(Dec 2022 - Sep 2023) - Developed and deployed projects for the Splinterlands collectible card game.</w:t>
+        <w:t xml:space="preserve">(Dec 2022 - Sep 2023) - Developed and deployed blockchain gaming projects using React, TypeScript, PostgreSQL, DynamoDB, Redis, and AWS. Specialized in Web3 technologies and HIVE engine blockchain integration.</w:t>
       </w:r>
     </w:p>
     <w:p>
@@ -235,7 +229,7 @@
         <w:t xml:space="preserve"> </w:t>
       </w:r>
       <w:r>
-        <w:t xml:space="preserve">(Dec 2021 - Dec 2022) - Helped grow the organization and launch simultaneous products.</w:t>
+        <w:t xml:space="preserve">(Dec 2021 - Dec 2022) - Led organization growth and multi-product launches in blockchain gaming space. Applied executive leadership, strategic planning, and Web3 expertise to scale from 20+ to 150+ employees and contractors.</w:t>
       </w:r>
     </w:p>
     <w:p>
@@ -256,7 +250,36 @@
         <w:t xml:space="preserve"> </w:t>
       </w:r>
       <w:r>
-        <w:t xml:space="preserve">(Sep 2021 - Dec 2021) - Stabilized the company’s main product and grew the engineering team.</w:t>
+        <w:t xml:space="preserve">(Sep 2021 - Dec 2021) - Stabilized high-growth gaming product and expanded engineering team using AWS, PostgreSQL, Redis, and JavaScript. Implemented performance tuning and technical leadership practices during rapid expansion.</w:t>
+      </w:r>
+    </w:p>
+    <w:bookmarkEnd w:id="25"/>
+    <w:bookmarkStart w:id="26" w:name="previous-experience"/>
+    <w:p>
+      <w:pPr>
+        <w:pStyle w:val="Heading3"/>
+      </w:pPr>
+      <w:r>
+        <w:t xml:space="preserve">Previous Experience</w:t>
+      </w:r>
+    </w:p>
+    <w:p>
+      <w:pPr>
+        <w:pStyle w:val="FirstParagraph"/>
+      </w:pPr>
+      <w:r>
+        <w:t xml:space="preserve">Positions at 10 more companies dating back to 1993 are available upon request.</w:t>
+      </w:r>
+    </w:p>
+    <w:bookmarkEnd w:id="26"/>
+    <w:bookmarkEnd w:id="27"/>
+    <w:bookmarkStart w:id="28" w:name="skills"/>
+    <w:p>
+      <w:pPr>
+        <w:pStyle w:val="Heading2"/>
+      </w:pPr>
+      <w:r>
+        <w:t xml:space="preserve">Skills</w:t>
       </w:r>
     </w:p>
     <w:p>
@@ -268,124 +291,85 @@
           <w:b/>
           <w:bCs/>
         </w:rPr>
-        <w:t xml:space="preserve">Skills:</w:t>
-      </w:r>
-      <w:r>
-        <w:t xml:space="preserve"> </w:t>
-      </w:r>
-      <w:r>
-        <w:t xml:space="preserve">AWS, AWS CloudWatch, AWS DynamoDB, AWS EC2, AWS ElastiCache, AWS Lambda, AWS Route 53, AWS S3, AWS WAF, Agile, and 38 more</w:t>
-      </w:r>
-    </w:p>
-    <w:bookmarkEnd w:id="23"/>
-    <w:bookmarkStart w:id="24" w:name="previous-experience"/>
-    <w:p>
-      <w:pPr>
-        <w:pStyle w:val="Heading3"/>
-      </w:pPr>
-      <w:r>
-        <w:t xml:space="preserve">Previous Experience</w:t>
-      </w:r>
-    </w:p>
-    <w:p>
-      <w:pPr>
-        <w:numPr>
-          <w:ilvl w:val="0"/>
-          <w:numId w:val="1004"/>
-        </w:numPr>
+        <w:t xml:space="preserve">Backend Development</w:t>
+      </w:r>
+      <w:r>
+        <w:t xml:space="preserve">: C#, .NET, .NET Core, .NET Framework, .NET 6, .NET 8, ASP.NET MVC, ASP.NET Core, ASP.NET Razor, ASP.NET Web API, LINQ, Windows Services</w:t>
+      </w:r>
+    </w:p>
+    <w:p>
+      <w:pPr>
+        <w:pStyle w:val="BodyText"/>
       </w:pPr>
       <w:r>
         <w:rPr>
           <w:b/>
           <w:bCs/>
         </w:rPr>
-        <w:t xml:space="preserve">Project Management Institute</w:t>
-      </w:r>
-      <w:r>
-        <w:t xml:space="preserve">: 2 positions (2008 - 2011)</w:t>
-      </w:r>
-    </w:p>
-    <w:p>
-      <w:pPr>
-        <w:numPr>
-          <w:ilvl w:val="0"/>
-          <w:numId w:val="1004"/>
-        </w:numPr>
+        <w:t xml:space="preserve">Frontend Development</w:t>
+      </w:r>
+      <w:r>
+        <w:t xml:space="preserve">: React, Angular, AngularJS, TypeScript, JavaScript, HTML, CSS, Tailwind CSS, Bootstrap, LESS, jQuery, AJAX</w:t>
+      </w:r>
+    </w:p>
+    <w:p>
+      <w:pPr>
+        <w:pStyle w:val="BodyText"/>
       </w:pPr>
       <w:r>
         <w:rPr>
           <w:b/>
           <w:bCs/>
         </w:rPr>
-        <w:t xml:space="preserve">ATK Elkton</w:t>
-      </w:r>
-      <w:r>
-        <w:t xml:space="preserve">: Sr. .NET Developer (2008 - 2008)</w:t>
-      </w:r>
-    </w:p>
-    <w:p>
-      <w:pPr>
-        <w:numPr>
-          <w:ilvl w:val="0"/>
-          <w:numId w:val="1004"/>
-        </w:numPr>
+        <w:t xml:space="preserve">Databases &amp; Search</w:t>
+      </w:r>
+      <w:r>
+        <w:t xml:space="preserve">: SQL Server, T-SQL, PostgreSQL, MySQL, DynamoDB, Redis, Elasticsearch, OpenSearch, Couchbase, RavenDB, MongoDB, Lucene, Solr</w:t>
+      </w:r>
+    </w:p>
+    <w:p>
+      <w:pPr>
+        <w:pStyle w:val="BodyText"/>
       </w:pPr>
       <w:r>
         <w:rPr>
           <w:b/>
           <w:bCs/>
         </w:rPr>
-        <w:t xml:space="preserve">Chatham Financial</w:t>
-      </w:r>
-      <w:r>
-        <w:t xml:space="preserve">: 4 positions (2004 - 2008)</w:t>
-      </w:r>
-    </w:p>
-    <w:p>
-      <w:pPr>
-        <w:pStyle w:val="FirstParagraph"/>
+        <w:t xml:space="preserve">Cloud &amp; DevOps</w:t>
+      </w:r>
+      <w:r>
+        <w:t xml:space="preserve">: AWS, AWS Lambda, AWS S3, AWS CloudFront, AWS Elastic Beanstalk, AWS DynamoDB, AWS CloudWatch, AWS SES, AWS Route 53, AWS WAF, AWS EC2, CI/CD Pipelines, Git, Jenkins, Azure DevOps, Bitbucket, Ansible</w:t>
+      </w:r>
+    </w:p>
+    <w:p>
+      <w:pPr>
+        <w:pStyle w:val="BodyText"/>
       </w:pPr>
       <w:r>
         <w:rPr>
           <w:b/>
           <w:bCs/>
         </w:rPr>
-        <w:t xml:space="preserve">Additional Experience:</w:t>
-      </w:r>
-      <w:r>
-        <w:t xml:space="preserve"> </w:t>
-      </w:r>
-      <w:r>
-        <w:t xml:space="preserve">Positions at 7 more companies dating back to 1993 are available upon request.</w:t>
-      </w:r>
-    </w:p>
-    <w:bookmarkEnd w:id="24"/>
-    <w:bookmarkEnd w:id="25"/>
-    <w:bookmarkStart w:id="26" w:name="education"/>
-    <w:p>
-      <w:pPr>
-        <w:pStyle w:val="Heading2"/>
-      </w:pPr>
-      <w:r>
-        <w:t xml:space="preserve">Education</w:t>
-      </w:r>
-    </w:p>
-    <w:p>
-      <w:pPr>
-        <w:pStyle w:val="FirstParagraph"/>
+        <w:t xml:space="preserve">Architecture &amp; Design</w:t>
+      </w:r>
+      <w:r>
+        <w:t xml:space="preserve">: Software Architecture, Enterprise Systems Design, Event-Driven Architecture, RESTful APIs, Microservices, Scalable Systems, High-Volume Processing, Grid Computing, Performance Tuning</w:t>
+      </w:r>
+    </w:p>
+    <w:p>
+      <w:pPr>
+        <w:pStyle w:val="BodyText"/>
       </w:pPr>
       <w:r>
         <w:rPr>
           <w:b/>
           <w:bCs/>
         </w:rPr>
-        <w:t xml:space="preserve">MBA Coursework</w:t>
-      </w:r>
-      <w:r>
-        <w:t xml:space="preserve"> </w:t>
-      </w:r>
-      <w:r>
-        <w:t xml:space="preserve">in e-Business and Organizational Change, Regent University (2000 - 2001)</w:t>
+        <w:t xml:space="preserve">AI &amp; Machine Learning</w:t>
+      </w:r>
+      <w:r>
+        <w:t xml:space="preserve">: OpenAI GPT, Machine Learning Integration, Algorithm Design, Confidence Scoring, Data Validation</w:t>
       </w:r>
     </w:p>
     <w:p>
@@ -397,39 +381,101 @@
           <w:b/>
           <w:bCs/>
         </w:rPr>
+        <w:t xml:space="preserve">Blockchain &amp; Web3</w:t>
+      </w:r>
+      <w:r>
+        <w:t xml:space="preserve">: HIVE Engine Blockchain, Web3, NFTs, Cryptocurrency, Decentralized Applications (dApps), Smart Contracts</w:t>
+      </w:r>
+    </w:p>
+    <w:p>
+      <w:pPr>
+        <w:pStyle w:val="BodyText"/>
+      </w:pPr>
+      <w:r>
+        <w:rPr>
+          <w:b/>
+          <w:bCs/>
+        </w:rPr>
+        <w:t xml:space="preserve">Leadership</w:t>
+      </w:r>
+      <w:r>
+        <w:t xml:space="preserve">: Team Leadership, Mentoring, Technical Leadership, Cross-team Coordination, Agile, Scrum, Requirements Gathering, Strategic Planning</w:t>
+      </w:r>
+    </w:p>
+    <w:bookmarkEnd w:id="28"/>
+    <w:bookmarkStart w:id="29" w:name="education--certifications"/>
+    <w:p>
+      <w:pPr>
+        <w:pStyle w:val="Heading2"/>
+      </w:pPr>
+      <w:r>
+        <w:t xml:space="preserve">Education &amp; Certifications</w:t>
+      </w:r>
+    </w:p>
+    <w:p>
+      <w:pPr>
+        <w:pStyle w:val="FirstParagraph"/>
+      </w:pPr>
+      <w:r>
+        <w:rPr>
+          <w:b/>
+          <w:bCs/>
+        </w:rPr>
+        <w:t xml:space="preserve">Education:</w:t>
+      </w:r>
+      <w:r>
+        <w:t xml:space="preserve"> </w:t>
+      </w:r>
+      <w:r>
+        <w:rPr>
+          <w:i/>
+          <w:iCs/>
+        </w:rPr>
+        <w:t xml:space="preserve">MBA Coursework</w:t>
+      </w:r>
+      <w:r>
+        <w:t xml:space="preserve"> </w:t>
+      </w:r>
+      <w:r>
+        <w:t xml:space="preserve">in e-Business and Organizational Change,</w:t>
+      </w:r>
+      <w:r>
+        <w:t xml:space="preserve"> </w:t>
+      </w:r>
+      <w:r>
+        <w:rPr>
+          <w:i/>
+          <w:iCs/>
+        </w:rPr>
         <w:t xml:space="preserve">Bachelor of Science</w:t>
       </w:r>
       <w:r>
         <w:t xml:space="preserve"> </w:t>
       </w:r>
       <w:r>
-        <w:t xml:space="preserve">in Business Administration, Oral Roberts University (1997 - 2002)</w:t>
-      </w:r>
-    </w:p>
-    <w:bookmarkEnd w:id="26"/>
-    <w:bookmarkStart w:id="27" w:name="certifications"/>
-    <w:p>
-      <w:pPr>
-        <w:pStyle w:val="Heading2"/>
-      </w:pPr>
-      <w:r>
-        <w:t xml:space="preserve">Certifications</w:t>
-      </w:r>
-    </w:p>
-    <w:p>
-      <w:pPr>
-        <w:pStyle w:val="Compact"/>
-        <w:numPr>
-          <w:ilvl w:val="0"/>
-          <w:numId w:val="1005"/>
-        </w:numPr>
-      </w:pPr>
-      <w:r>
-        <w:t xml:space="preserve">Dale Carnegie Course (2005-06)</w:t>
-      </w:r>
-    </w:p>
-    <w:bookmarkEnd w:id="27"/>
-    <w:bookmarkStart w:id="28" w:name="references"/>
+        <w:t xml:space="preserve">in Business Administration</w:t>
+      </w:r>
+    </w:p>
+    <w:p>
+      <w:pPr>
+        <w:pStyle w:val="BodyText"/>
+      </w:pPr>
+      <w:r>
+        <w:rPr>
+          <w:b/>
+          <w:bCs/>
+        </w:rPr>
+        <w:t xml:space="preserve">Certifications:</w:t>
+      </w:r>
+      <w:r>
+        <w:t xml:space="preserve"> </w:t>
+      </w:r>
+      <w:r>
+        <w:t xml:space="preserve">Dale Carnegie Course (2005-06), Microsoft Certified Solutions Developer (MCSD) (2005-06), Certified PC Troubleshooter (2000-04), Certified in eCommerce Concepts (2000-01),</w:t>
+      </w:r>
+    </w:p>
+    <w:bookmarkEnd w:id="29"/>
+    <w:bookmarkStart w:id="30" w:name="references"/>
     <w:p>
       <w:pPr>
         <w:pStyle w:val="Heading2"/>
@@ -453,7 +499,7 @@
         <w:t xml:space="preserve"> </w:t>
       </w:r>
       <w:r>
-        <w:t xml:space="preserve">available from leadership at Nexxt, Splinterlands, Project Management Institute, and Chatham Financial available upon request.</w:t>
+        <w:t xml:space="preserve">available from leadership at Nexxt, Project Management Institute, and Chatham Financial available upon request.</w:t>
       </w:r>
     </w:p>
     <w:p>
@@ -472,8 +518,8 @@
         <w:t xml:space="preserve">— Bill Rybinski, Director of Technology at Nexxt, Inc.</w:t>
       </w:r>
     </w:p>
-    <w:bookmarkEnd w:id="28"/>
-    <w:bookmarkStart w:id="29" w:name="additional-information"/>
+    <w:bookmarkEnd w:id="30"/>
+    <w:bookmarkStart w:id="31" w:name="additional-information"/>
     <w:p>
       <w:pPr>
         <w:pStyle w:val="Heading2"/>
@@ -490,8 +536,8 @@
         <w:t xml:space="preserve">Full, annotated resume available upon request.</w:t>
       </w:r>
     </w:p>
-    <w:bookmarkEnd w:id="29"/>
-    <w:bookmarkEnd w:id="30"/>
+    <w:bookmarkEnd w:id="31"/>
+    <w:bookmarkEnd w:id="32"/>
     <w:sectPr>
       <w:footnotePr>
         <w:numRestart w:val="eachSect"/>
@@ -715,12 +761,6 @@
     <w:abstractNumId w:val="991"/>
   </w:num>
   <w:num w:numId="1003">
-    <w:abstractNumId w:val="991"/>
-  </w:num>
-  <w:num w:numId="1004">
-    <w:abstractNumId w:val="991"/>
-  </w:num>
-  <w:num w:numId="1005">
     <w:abstractNumId w:val="991"/>
   </w:num>
 </w:numbering>

</xml_diff>

<commit_message>
Update resume and add new scripts
</commit_message>
<xml_diff>
--- a/docs/assets/downloads/adleta_richard_resume_condensed.docx
+++ b/docs/assets/downloads/adleta_richard_resume_condensed.docx
@@ -291,10 +291,10 @@
           <w:b/>
           <w:bCs/>
         </w:rPr>
-        <w:t xml:space="preserve">Backend Development</w:t>
-      </w:r>
-      <w:r>
-        <w:t xml:space="preserve">: C#, .NET, .NET Core, .NET Framework, .NET 6, .NET 8, ASP.NET MVC, ASP.NET Core, ASP.NET Razor, ASP.NET Web API, LINQ, Windows Services</w:t>
+        <w:t xml:space="preserve">Core Programming &amp; Development</w:t>
+      </w:r>
+      <w:r>
+        <w:t xml:space="preserve">: C#, .NET, .NET Core, .NET Framework, .NET Standard, .NET 6, .NET 8, LINQ, TypeScript, JavaScript, REST APIs, RESTful APIs, JSON, XML, Webhooks, PowerShell, Bash, VB.NET, Code Generation, Windows Services, xUnit, NUnit, NCover, Automated Testing</w:t>
       </w:r>
     </w:p>
     <w:p>
@@ -306,10 +306,10 @@
           <w:b/>
           <w:bCs/>
         </w:rPr>
-        <w:t xml:space="preserve">Frontend Development</w:t>
-      </w:r>
-      <w:r>
-        <w:t xml:space="preserve">: React, Angular, AngularJS, TypeScript, JavaScript, HTML, CSS, Tailwind CSS, Bootstrap, LESS, jQuery, AJAX</w:t>
+        <w:t xml:space="preserve">Frontend Technologies</w:t>
+      </w:r>
+      <w:r>
+        <w:t xml:space="preserve">: React, Angular, AngularJS, TypeScript, JavaScript, HTML, CSS, Tailwind CSS, Bootstrap, LESS, jQuery, AJAX, Schema.org, SEO Optimization, Web Development, Google Analytics, Google Webmaster Tools, Google AdSense</w:t>
       </w:r>
     </w:p>
     <w:p>
@@ -321,10 +321,10 @@
           <w:b/>
           <w:bCs/>
         </w:rPr>
-        <w:t xml:space="preserve">Databases &amp; Search</w:t>
-      </w:r>
-      <w:r>
-        <w:t xml:space="preserve">: SQL Server, T-SQL, PostgreSQL, MySQL, DynamoDB, Redis, Elasticsearch, OpenSearch, Couchbase, RavenDB, MongoDB, Lucene, Solr</w:t>
+        <w:t xml:space="preserve">Backend &amp; Server Technologies</w:t>
+      </w:r>
+      <w:r>
+        <w:t xml:space="preserve">: ASP.NET MVC, ASP.NET Core, ASP.NET Razor, ASP.NET Web API, ASP.NET, Windows Services, API Integration, Authentication/Authorization, OAuth, IIS, Linux, Ubuntu, HAProxy, MSMQ, Event-Driven Architecture, .NET Web Services, .NET Remoting, BizTalk, Commerce Server, Classic ASP</w:t>
       </w:r>
     </w:p>
     <w:p>
@@ -336,10 +336,10 @@
           <w:b/>
           <w:bCs/>
         </w:rPr>
-        <w:t xml:space="preserve">Cloud &amp; DevOps</w:t>
-      </w:r>
-      <w:r>
-        <w:t xml:space="preserve">: AWS, AWS Lambda, AWS S3, AWS CloudFront, AWS Elastic Beanstalk, AWS DynamoDB, AWS CloudWatch, AWS SES, AWS Route 53, AWS WAF, AWS EC2, CI/CD Pipelines, Git, Jenkins, Azure DevOps, Bitbucket, Ansible</w:t>
+        <w:t xml:space="preserve">Data Management</w:t>
+      </w:r>
+      <w:r>
+        <w:t xml:space="preserve">: SQL Server, T-SQL, PostgreSQL, MySQL, DynamoDB, Redis, Elasticsearch, OpenSearch, Couchbase, RavenDB, MongoDB, Lucene, Solr, Neo4j, Oracle, InfluxDB, AWS ElastiCache, AWS Redshift, AWS CloudSearch, Data Migration, Data Validation</w:t>
       </w:r>
     </w:p>
     <w:p>
@@ -351,10 +351,10 @@
           <w:b/>
           <w:bCs/>
         </w:rPr>
-        <w:t xml:space="preserve">Architecture &amp; Design</w:t>
-      </w:r>
-      <w:r>
-        <w:t xml:space="preserve">: Software Architecture, Enterprise Systems Design, Event-Driven Architecture, RESTful APIs, Microservices, Scalable Systems, High-Volume Processing, Grid Computing, Performance Tuning</w:t>
+        <w:t xml:space="preserve">Cloud &amp; Infrastructure</w:t>
+      </w:r>
+      <w:r>
+        <w:t xml:space="preserve">: AWS, AWS Lambda, AWS S3, AWS CloudFront, AWS Elastic Beanstalk, AWS DynamoDB, AWS CloudWatch, AWS SES, AWS Route 53, AWS WAF, AWS EC2, AWS SNS, AWS EMR, AWS DataSync, Azure, Azure DevOps, CI/CD Pipelines, Git, GitHub, Jenkins, Bitbucket, Ansible, DevOps, Build Automation, CruiseControl.NET, MSBuild, NAnt, Web Deploy, Infrastructure Management, Nagios, NagiosXI, Kinesis</w:t>
       </w:r>
     </w:p>
     <w:p>
@@ -366,10 +366,10 @@
           <w:b/>
           <w:bCs/>
         </w:rPr>
-        <w:t xml:space="preserve">AI &amp; Machine Learning</w:t>
-      </w:r>
-      <w:r>
-        <w:t xml:space="preserve">: OpenAI GPT, Machine Learning Integration, Algorithm Design, Confidence Scoring, Data Validation</w:t>
+        <w:t xml:space="preserve">Architecture &amp; Performance</w:t>
+      </w:r>
+      <w:r>
+        <w:t xml:space="preserve">: Software Architecture, Enterprise Architecture, Enterprise Systems Design, Event-Driven Architecture, Microservices, Scalable Systems, High-Volume Processing, Grid Computing, Performance Tuning, Software Development Life Cycle (SDLC), Code Generation, Process Improvement, Technical Documentation, Algorithm Design</w:t>
       </w:r>
     </w:p>
     <w:p>
@@ -381,10 +381,10 @@
           <w:b/>
           <w:bCs/>
         </w:rPr>
-        <w:t xml:space="preserve">Blockchain &amp; Web3</w:t>
-      </w:r>
-      <w:r>
-        <w:t xml:space="preserve">: HIVE Engine Blockchain, Web3, NFTs, Cryptocurrency, Decentralized Applications (dApps), Smart Contracts</w:t>
+        <w:t xml:space="preserve">Specialized Technologies &amp; Domains</w:t>
+      </w:r>
+      <w:r>
+        <w:t xml:space="preserve">: OpenAI GPT, Machine Learning Integration, Confidence Scoring, HIVE Engine Blockchain, Web3, NFTs, Cryptocurrency, Decentralized Applications (dApps), Smart Contracts, Blockchain Technology, Game Development, Game Design, Game Monetization, Game Analytics, SharePoint, Documentum, DotNetNuke, PHP, Costpoint, ERP Systems, VB6, Visual Basic, ActiveX, COM, COM Interop</w:t>
       </w:r>
     </w:p>
     <w:p>
@@ -396,10 +396,10 @@
           <w:b/>
           <w:bCs/>
         </w:rPr>
-        <w:t xml:space="preserve">Leadership</w:t>
-      </w:r>
-      <w:r>
-        <w:t xml:space="preserve">: Team Leadership, Mentoring, Technical Leadership, Cross-team Coordination, Agile, Scrum, Requirements Gathering, Strategic Planning</w:t>
+        <w:t xml:space="preserve">Leadership &amp; Project Management</w:t>
+      </w:r>
+      <w:r>
+        <w:t xml:space="preserve">: Team Leadership, Technical Leadership, Executive Leadership, Mentoring, Cross-team Coordination, Strategic Planning, Succession Planning, Requirements Gathering, Product Management, Agile, Scrum, Scrum Master, Release Management, Trello, Jira, Confluence, FishEye, Microsoft Teams</w:t>
       </w:r>
     </w:p>
     <w:bookmarkEnd w:id="28"/>

</xml_diff>

<commit_message>
Enhance resume structure and content: add markdown support, update project details, and refine education and certification sections for clarity and accuracy.
</commit_message>
<xml_diff>
--- a/docs/assets/downloads/adleta_richard_resume_condensed.docx
+++ b/docs/assets/downloads/adleta_richard_resume_condensed.docx
@@ -10,7 +10,7 @@
         <w:t xml:space="preserve">Richard Adleta</w:t>
       </w:r>
     </w:p>
-    <w:bookmarkStart w:id="32" w:name="X2c911290e4c868aff727f384bce9fee92e44cd7"/>
+    <w:bookmarkStart w:id="34" w:name="X2c911290e4c868aff727f384bce9fee92e44cd7"/>
     <w:p>
       <w:pPr>
         <w:pStyle w:val="Heading1"/>
@@ -273,7 +273,79 @@
     </w:p>
     <w:bookmarkEnd w:id="26"/>
     <w:bookmarkEnd w:id="27"/>
-    <w:bookmarkStart w:id="28" w:name="skills"/>
+    <w:bookmarkStart w:id="28" w:name="education--certifications"/>
+    <w:p>
+      <w:pPr>
+        <w:pStyle w:val="Heading2"/>
+      </w:pPr>
+      <w:r>
+        <w:t xml:space="preserve">Education &amp; Certifications</w:t>
+      </w:r>
+    </w:p>
+    <w:p>
+      <w:pPr>
+        <w:pStyle w:val="FirstParagraph"/>
+      </w:pPr>
+      <w:r>
+        <w:rPr>
+          <w:b/>
+          <w:bCs/>
+        </w:rPr>
+        <w:t xml:space="preserve">Education:</w:t>
+      </w:r>
+      <w:r>
+        <w:t xml:space="preserve"> </w:t>
+      </w:r>
+      <w:r>
+        <w:rPr>
+          <w:i/>
+          <w:iCs/>
+        </w:rPr>
+        <w:t xml:space="preserve">MBA Coursework</w:t>
+      </w:r>
+      <w:r>
+        <w:t xml:space="preserve"> </w:t>
+      </w:r>
+      <w:r>
+        <w:t xml:space="preserve">in e-Business and Organizational Change,</w:t>
+      </w:r>
+      <w:r>
+        <w:t xml:space="preserve"> </w:t>
+      </w:r>
+      <w:r>
+        <w:rPr>
+          <w:i/>
+          <w:iCs/>
+        </w:rPr>
+        <w:t xml:space="preserve">Bachelor of Science</w:t>
+      </w:r>
+      <w:r>
+        <w:t xml:space="preserve"> </w:t>
+      </w:r>
+      <w:r>
+        <w:t xml:space="preserve">in Business Administration</w:t>
+      </w:r>
+    </w:p>
+    <w:p>
+      <w:pPr>
+        <w:pStyle w:val="BodyText"/>
+      </w:pPr>
+      <w:r>
+        <w:rPr>
+          <w:b/>
+          <w:bCs/>
+        </w:rPr>
+        <w:t xml:space="preserve">Certifications:</w:t>
+      </w:r>
+      <w:r>
+        <w:t xml:space="preserve"> </w:t>
+      </w:r>
+      <w:r>
+        <w:t xml:space="preserve">Dale Carnegie Course (2005), Microsoft Certified Solutions Developer (MCSD) (2005), Certified PC Troubleshooter (2000), Certified in eCommerce Concepts (2000),</w:t>
+      </w:r>
+    </w:p>
+    <w:bookmarkEnd w:id="28"/>
+    <w:bookmarkStart w:id="29" w:name="skills"/>
     <w:p>
       <w:pPr>
         <w:pStyle w:val="Heading2"/>
@@ -402,14 +474,41 @@
         <w:t xml:space="preserve">: Team Leadership, Technical Leadership, Executive Leadership, Mentoring, Cross-team Coordination, Strategic Planning, Succession Planning, Requirements Gathering, Product Management, Agile, Scrum, Scrum Master, Release Management, Trello, Jira, Confluence, FishEye, Microsoft Teams</w:t>
       </w:r>
     </w:p>
-    <w:bookmarkEnd w:id="28"/>
-    <w:bookmarkStart w:id="29" w:name="education--certifications"/>
+    <w:bookmarkEnd w:id="29"/>
+    <w:bookmarkStart w:id="31" w:name="references"/>
     <w:p>
       <w:pPr>
         <w:pStyle w:val="Heading2"/>
       </w:pPr>
       <w:r>
-        <w:t xml:space="preserve">Education &amp; Certifications</w:t>
+        <w:t xml:space="preserve">References</w:t>
+      </w:r>
+    </w:p>
+    <w:p>
+      <w:pPr>
+        <w:pStyle w:val="BlockText"/>
+      </w:pPr>
+      <w:r>
+        <w:t xml:space="preserve">“I’ve had the privilege of working with Richard Adleta for over 10 years at Nexxt, and during that time, he’s consistently demonstrated the kind of technical leadership and versatility that any engineering team would be lucky to have. Richard bring…”</w:t>
+      </w:r>
+      <w:r>
+        <w:t xml:space="preserve"> </w:t>
+      </w:r>
+      <w:hyperlink r:id="rId30">
+        <w:r>
+          <w:rPr>
+            <w:rStyle w:val="Hyperlink"/>
+          </w:rPr>
+          <w:t xml:space="preserve">more</w:t>
+        </w:r>
+      </w:hyperlink>
+    </w:p>
+    <w:p>
+      <w:pPr>
+        <w:pStyle w:val="BlockText"/>
+      </w:pPr>
+      <w:r>
+        <w:t xml:space="preserve">— Bill Rybinski, Director of Technology at Nexxt, Inc.</w:t>
       </w:r>
     </w:p>
     <w:p>
@@ -417,127 +516,57 @@
         <w:pStyle w:val="FirstParagraph"/>
       </w:pPr>
       <w:r>
-        <w:rPr>
-          <w:b/>
-          <w:bCs/>
-        </w:rPr>
-        <w:t xml:space="preserve">Education:</w:t>
+        <w:t xml:space="preserve">Read more references on the</w:t>
       </w:r>
       <w:r>
         <w:t xml:space="preserve"> </w:t>
       </w:r>
-      <w:r>
-        <w:rPr>
-          <w:i/>
-          <w:iCs/>
-        </w:rPr>
-        <w:t xml:space="preserve">MBA Coursework</w:t>
+      <w:hyperlink r:id="rId30">
+        <w:r>
+          <w:rPr>
+            <w:rStyle w:val="Hyperlink"/>
+          </w:rPr>
+          <w:t xml:space="preserve">full resume</w:t>
+        </w:r>
+      </w:hyperlink>
+      <w:r>
+        <w:t xml:space="preserve">.</w:t>
+      </w:r>
+    </w:p>
+    <w:bookmarkEnd w:id="31"/>
+    <w:bookmarkStart w:id="33" w:name="additional-information"/>
+    <w:p>
+      <w:pPr>
+        <w:pStyle w:val="Heading2"/>
+      </w:pPr>
+      <w:r>
+        <w:t xml:space="preserve">Additional Information</w:t>
+      </w:r>
+    </w:p>
+    <w:p>
+      <w:pPr>
+        <w:pStyle w:val="FirstParagraph"/>
+      </w:pPr>
+      <w:r>
+        <w:t xml:space="preserve">Full, annotated resume available at</w:t>
       </w:r>
       <w:r>
         <w:t xml:space="preserve"> </w:t>
       </w:r>
-      <w:r>
-        <w:t xml:space="preserve">in e-Business and Organizational Change,</w:t>
-      </w:r>
-      <w:r>
-        <w:t xml:space="preserve"> </w:t>
-      </w:r>
-      <w:r>
-        <w:rPr>
-          <w:i/>
-          <w:iCs/>
-        </w:rPr>
-        <w:t xml:space="preserve">Bachelor of Science</w:t>
-      </w:r>
-      <w:r>
-        <w:t xml:space="preserve"> </w:t>
-      </w:r>
-      <w:r>
-        <w:t xml:space="preserve">in Business Administration</w:t>
-      </w:r>
-    </w:p>
-    <w:p>
-      <w:pPr>
-        <w:pStyle w:val="BodyText"/>
-      </w:pPr>
-      <w:r>
-        <w:rPr>
-          <w:b/>
-          <w:bCs/>
-        </w:rPr>
-        <w:t xml:space="preserve">Certifications:</w:t>
-      </w:r>
-      <w:r>
-        <w:t xml:space="preserve"> </w:t>
-      </w:r>
-      <w:r>
-        <w:t xml:space="preserve">Dale Carnegie Course (2005-06), Microsoft Certified Solutions Developer (MCSD) (2005-06), Certified PC Troubleshooter (2000-04), Certified in eCommerce Concepts (2000-01),</w:t>
-      </w:r>
-    </w:p>
-    <w:bookmarkEnd w:id="29"/>
-    <w:bookmarkStart w:id="30" w:name="references"/>
-    <w:p>
-      <w:pPr>
-        <w:pStyle w:val="Heading2"/>
-      </w:pPr>
-      <w:r>
-        <w:t xml:space="preserve">References</w:t>
-      </w:r>
-    </w:p>
-    <w:p>
-      <w:pPr>
-        <w:pStyle w:val="FirstParagraph"/>
-      </w:pPr>
-      <w:r>
-        <w:rPr>
-          <w:b/>
-          <w:bCs/>
-        </w:rPr>
-        <w:t xml:space="preserve">Strong professional references</w:t>
-      </w:r>
-      <w:r>
-        <w:t xml:space="preserve"> </w:t>
-      </w:r>
-      <w:r>
-        <w:t xml:space="preserve">available from leadership at Nexxt, Project Management Institute, and Chatham Financial available upon request.</w:t>
-      </w:r>
-    </w:p>
-    <w:p>
-      <w:pPr>
-        <w:pStyle w:val="BlockText"/>
-      </w:pPr>
-      <w:r>
-        <w:t xml:space="preserve">“I’ve had the privilege of working with Richard Adleta for over 10 years at Nexxt, and during that time, he’s consistently demonstrated the kind of technical leadership and versa…”</w:t>
-      </w:r>
-    </w:p>
-    <w:p>
-      <w:pPr>
-        <w:pStyle w:val="BlockText"/>
-      </w:pPr>
-      <w:r>
-        <w:t xml:space="preserve">— Bill Rybinski, Director of Technology at Nexxt, Inc.</w:t>
-      </w:r>
-    </w:p>
-    <w:bookmarkEnd w:id="30"/>
-    <w:bookmarkStart w:id="31" w:name="additional-information"/>
-    <w:p>
-      <w:pPr>
-        <w:pStyle w:val="Heading2"/>
-      </w:pPr>
-      <w:r>
-        <w:t xml:space="preserve">Additional Information</w:t>
-      </w:r>
-    </w:p>
-    <w:p>
-      <w:pPr>
-        <w:pStyle w:val="FirstParagraph"/>
-      </w:pPr>
-      <w:r>
-        <w:t xml:space="preserve">Full, annotated resume available upon request.</w:t>
-      </w:r>
-    </w:p>
-    <w:bookmarkEnd w:id="31"/>
-    <w:bookmarkEnd w:id="32"/>
+      <w:hyperlink r:id="rId32">
+        <w:r>
+          <w:rPr>
+            <w:rStyle w:val="Hyperlink"/>
+          </w:rPr>
+          <w:t xml:space="preserve">richardadleta.com/resume/full</w:t>
+        </w:r>
+      </w:hyperlink>
+      <w:r>
+        <w:t xml:space="preserve">.</w:t>
+      </w:r>
+    </w:p>
+    <w:bookmarkEnd w:id="33"/>
+    <w:bookmarkEnd w:id="34"/>
     <w:sectPr>
       <w:footnotePr>
         <w:numRestart w:val="eachSect"/>

</xml_diff>

<commit_message>
Update resume and improve Jekyll development environment
- Add Forty-Two Ink, LLC (Co-Founder & Technical Lead) position starting May 2025
- Reorder experience sections placing Forty-Two Ink first, followed by All Kids Network
- Expand professional summary to highlight technology entrepreneurship
- Regenerate all resume formats (PDF, DOCX, EPUB, ODT, JSON, MD) for both full and condensed versions
- Add UTF-8 encoding support to Jekyll config and build scripts to handle Unicode characters
- Configure Bundler to use local vendor/bundle path
- Enhance install_jekyll.sh with locale generation, additional dependencies (ruby-dev, locales), and automatic bundle install
- Make install.sh and build.sh executable
- Update Vite manifest and compiled assets
</commit_message>
<xml_diff>
--- a/docs/assets/downloads/adleta_richard_resume_condensed.docx
+++ b/docs/assets/downloads/adleta_richard_resume_condensed.docx
@@ -10,7 +10,7 @@
         <w:t xml:space="preserve">Richard Adleta</w:t>
       </w:r>
     </w:p>
-    <w:bookmarkStart w:id="34" w:name="X2c911290e4c868aff727f384bce9fee92e44cd7"/>
+    <w:bookmarkStart w:id="23" w:name="X2c911290e4c868aff727f384bce9fee92e44cd7"/>
     <w:p>
       <w:pPr>
         <w:pStyle w:val="Heading1"/>
@@ -23,7 +23,7 @@
       <w:pPr>
         <w:pStyle w:val="FirstParagraph"/>
       </w:pPr>
-      <w:hyperlink r:id="rId20">
+      <w:hyperlink r:id="rId9">
         <w:r>
           <w:rPr>
             <w:rStyle w:val="Hyperlink"/>
@@ -40,7 +40,7 @@
       <w:r>
         <w:t xml:space="preserve"> </w:t>
       </w:r>
-      <w:hyperlink r:id="rId21">
+      <w:hyperlink r:id="rId10">
         <w:r>
           <w:rPr>
             <w:rStyle w:val="Hyperlink"/>
@@ -49,7 +49,7 @@
         </w:r>
       </w:hyperlink>
     </w:p>
-    <w:bookmarkStart w:id="22" w:name="professional-summary"/>
+    <w:bookmarkStart w:id="11" w:name="professional-summary"/>
     <w:p>
       <w:pPr>
         <w:pStyle w:val="Heading2"/>
@@ -63,11 +63,11 @@
         <w:pStyle w:val="FirstParagraph"/>
       </w:pPr>
       <w:r>
-        <w:t xml:space="preserve">Senior software architect and full-stack engineer with 20+ years of shipping production code and scaling cloud-native, data-intensive, and AI-powered products. Known for translating fuzzy requirements into clean, testable code, championing automation, performance, and observability.</w:t>
-      </w:r>
-    </w:p>
-    <w:bookmarkEnd w:id="22"/>
-    <w:bookmarkStart w:id="27" w:name="experience"/>
+        <w:t xml:space="preserve">Senior software architect, full-stack engineer, and technology entrepreneur with 20+ years of shipping production code and scaling cloud-native, data-intensive, and AI-powered products. Co-founder of educational technology startup while actively contributing to open-source tooling and AI integration projects. Known for translating fuzzy requirements into clean, testable code, championing automation, performance, and observability.</w:t>
+      </w:r>
+    </w:p>
+    <w:bookmarkEnd w:id="11"/>
+    <w:bookmarkStart w:id="16" w:name="experience"/>
     <w:p>
       <w:pPr>
         <w:pStyle w:val="Heading2"/>
@@ -76,20 +76,84 @@
         <w:t xml:space="preserve">Experience</w:t>
       </w:r>
     </w:p>
-    <w:bookmarkStart w:id="23" w:name="nexxt-may-2011---present"/>
+    <w:bookmarkStart w:id="12" w:name="forty-two-ink-llc-may-2025---present"/>
     <w:p>
       <w:pPr>
         <w:pStyle w:val="Heading3"/>
       </w:pPr>
       <w:r>
-        <w:t xml:space="preserve">Nexxt (May 2011 - Present)</w:t>
-      </w:r>
-    </w:p>
-    <w:p>
-      <w:pPr>
+        <w:t xml:space="preserve">Forty-Two Ink, LLC (May 2025 - Present)</w:t>
+      </w:r>
+    </w:p>
+    <w:p>
+      <w:pPr>
+        <w:pStyle w:val="Compact"/>
         <w:numPr>
           <w:ilvl w:val="0"/>
           <w:numId w:val="1001"/>
+        </w:numPr>
+      </w:pPr>
+      <w:r>
+        <w:rPr>
+          <w:b/>
+          <w:bCs/>
+        </w:rPr>
+        <w:t xml:space="preserve">Co-Founder &amp; Technical Lead</w:t>
+      </w:r>
+      <w:r>
+        <w:t xml:space="preserve"> </w:t>
+      </w:r>
+      <w:r>
+        <w:t xml:space="preserve">(May 2025 - Present) - Co-founded educational technology company developing specialized scheduling and compliance software for K-12 schools. Led full-stack development using modern technologies with focus on clean architecture, type safety, and scalability.</w:t>
+      </w:r>
+    </w:p>
+    <w:bookmarkEnd w:id="12"/>
+    <w:bookmarkStart w:id="13" w:name="all-kids-network-may-2014---present"/>
+    <w:p>
+      <w:pPr>
+        <w:pStyle w:val="Heading3"/>
+      </w:pPr>
+      <w:r>
+        <w:t xml:space="preserve">All Kids Network (May 2014 - Present)</w:t>
+      </w:r>
+    </w:p>
+    <w:p>
+      <w:pPr>
+        <w:pStyle w:val="Compact"/>
+        <w:numPr>
+          <w:ilvl w:val="0"/>
+          <w:numId w:val="1002"/>
+        </w:numPr>
+      </w:pPr>
+      <w:r>
+        <w:rPr>
+          <w:b/>
+          <w:bCs/>
+        </w:rPr>
+        <w:t xml:space="preserve">Partner &amp; Principal Engineer</w:t>
+      </w:r>
+      <w:r>
+        <w:t xml:space="preserve"> </w:t>
+      </w:r>
+      <w:r>
+        <w:t xml:space="preserve">(May 2014 - Present) - Co-owned business and led end-to-end development of a high-traffic educational platform using React, TypeScript, .NET, C#, and AWS cloud infrastructure. Managed scalable systems serving millions of page views annually.</w:t>
+      </w:r>
+    </w:p>
+    <w:bookmarkEnd w:id="13"/>
+    <w:bookmarkStart w:id="14" w:name="nexxt-may-2011---aug-2025"/>
+    <w:p>
+      <w:pPr>
+        <w:pStyle w:val="Heading3"/>
+      </w:pPr>
+      <w:r>
+        <w:t xml:space="preserve">Nexxt (May 2011 - Aug 2025)</w:t>
+      </w:r>
+    </w:p>
+    <w:p>
+      <w:pPr>
+        <w:numPr>
+          <w:ilvl w:val="0"/>
+          <w:numId w:val="1003"/>
         </w:numPr>
       </w:pPr>
       <w:r>
@@ -103,14 +167,14 @@
         <w:t xml:space="preserve"> </w:t>
       </w:r>
       <w:r>
-        <w:t xml:space="preserve">(Oct 2023 - Present) - Architected and developed scalable AI-driven solutions and integrations using .NET, C#, Angular, and TypeScript. Specialized in event-driven architecture, OpenAI GPT integration, and AWS cloud services.</w:t>
+        <w:t xml:space="preserve">(Oct 2023 - Aug 2025) - Architected and developed scalable AI-driven solutions and integrations using .NET, C#, Angular, and TypeScript. Specialized in event-driven architecture, OpenAI GPT integration, and AWS cloud services.</w:t>
       </w:r>
     </w:p>
     <w:p>
       <w:pPr>
         <w:numPr>
           <w:ilvl w:val="0"/>
-          <w:numId w:val="1001"/>
+          <w:numId w:val="1003"/>
         </w:numPr>
       </w:pPr>
       <w:r>
@@ -131,7 +195,7 @@
       <w:pPr>
         <w:numPr>
           <w:ilvl w:val="0"/>
-          <w:numId w:val="1001"/>
+          <w:numId w:val="1003"/>
         </w:numPr>
       </w:pPr>
       <w:r>
@@ -148,118 +212,13 @@
         <w:t xml:space="preserve">(May 2011 - Jan 2018) - Modernized web applications and implemented CI/CD pipelines using .NET, C#, ASP.NET MVC, AngularJS, SQL Server, and AWS. Led development of next-generation search technologies and production monitoring systems.</w:t>
       </w:r>
     </w:p>
-    <w:bookmarkEnd w:id="23"/>
-    <w:bookmarkStart w:id="24" w:name="all-kids-network-may-2014---present"/>
+    <w:bookmarkEnd w:id="14"/>
+    <w:bookmarkStart w:id="15" w:name="previous-experience"/>
     <w:p>
       <w:pPr>
         <w:pStyle w:val="Heading3"/>
       </w:pPr>
       <w:r>
-        <w:t xml:space="preserve">All Kids Network (May 2014 - Present)</w:t>
-      </w:r>
-    </w:p>
-    <w:p>
-      <w:pPr>
-        <w:pStyle w:val="Compact"/>
-        <w:numPr>
-          <w:ilvl w:val="0"/>
-          <w:numId w:val="1002"/>
-        </w:numPr>
-      </w:pPr>
-      <w:r>
-        <w:rPr>
-          <w:b/>
-          <w:bCs/>
-        </w:rPr>
-        <w:t xml:space="preserve">Partner &amp; Principal Engineer</w:t>
-      </w:r>
-      <w:r>
-        <w:t xml:space="preserve"> </w:t>
-      </w:r>
-      <w:r>
-        <w:t xml:space="preserve">(May 2014 - Present) - Co-owned business and led end-to-end development of a high-traffic educational platform using React, TypeScript, .NET, C#, and AWS cloud infrastructure. Managed scalable systems serving millions of page views annually.</w:t>
-      </w:r>
-    </w:p>
-    <w:bookmarkEnd w:id="24"/>
-    <w:bookmarkStart w:id="25" w:name="splinterlands-sep-2021---sep-2023"/>
-    <w:p>
-      <w:pPr>
-        <w:pStyle w:val="Heading3"/>
-      </w:pPr>
-      <w:r>
-        <w:t xml:space="preserve">Splinterlands (Sep 2021 - Sep 2023)</w:t>
-      </w:r>
-    </w:p>
-    <w:p>
-      <w:pPr>
-        <w:numPr>
-          <w:ilvl w:val="0"/>
-          <w:numId w:val="1003"/>
-        </w:numPr>
-      </w:pPr>
-      <w:r>
-        <w:rPr>
-          <w:b/>
-          <w:bCs/>
-        </w:rPr>
-        <w:t xml:space="preserve">Head of Product / Solutions Developer</w:t>
-      </w:r>
-      <w:r>
-        <w:t xml:space="preserve"> </w:t>
-      </w:r>
-      <w:r>
-        <w:t xml:space="preserve">(Dec 2022 - Sep 2023) - Developed and deployed blockchain gaming projects using React, TypeScript, PostgreSQL, DynamoDB, Redis, and AWS. Specialized in Web3 technologies and HIVE engine blockchain integration.</w:t>
-      </w:r>
-    </w:p>
-    <w:p>
-      <w:pPr>
-        <w:numPr>
-          <w:ilvl w:val="0"/>
-          <w:numId w:val="1003"/>
-        </w:numPr>
-      </w:pPr>
-      <w:r>
-        <w:rPr>
-          <w:b/>
-          <w:bCs/>
-        </w:rPr>
-        <w:t xml:space="preserve">Chief Technology Officer</w:t>
-      </w:r>
-      <w:r>
-        <w:t xml:space="preserve"> </w:t>
-      </w:r>
-      <w:r>
-        <w:t xml:space="preserve">(Dec 2021 - Dec 2022) - Led organization growth and multi-product launches in blockchain gaming space. Applied executive leadership, strategic planning, and Web3 expertise to scale from 20+ to 150+ employees and contractors.</w:t>
-      </w:r>
-    </w:p>
-    <w:p>
-      <w:pPr>
-        <w:numPr>
-          <w:ilvl w:val="0"/>
-          <w:numId w:val="1003"/>
-        </w:numPr>
-      </w:pPr>
-      <w:r>
-        <w:rPr>
-          <w:b/>
-          <w:bCs/>
-        </w:rPr>
-        <w:t xml:space="preserve">Vice President Of Engineering</w:t>
-      </w:r>
-      <w:r>
-        <w:t xml:space="preserve"> </w:t>
-      </w:r>
-      <w:r>
-        <w:t xml:space="preserve">(Sep 2021 - Dec 2021) - Stabilized high-growth gaming product and expanded engineering team using AWS, PostgreSQL, Redis, and JavaScript. Implemented performance tuning and technical leadership practices during rapid expansion.</w:t>
-      </w:r>
-    </w:p>
-    <w:bookmarkEnd w:id="25"/>
-    <w:bookmarkStart w:id="26" w:name="previous-experience"/>
-    <w:p>
-      <w:pPr>
-        <w:pStyle w:val="Heading3"/>
-      </w:pPr>
-      <w:r>
         <w:t xml:space="preserve">Previous Experience</w:t>
       </w:r>
     </w:p>
@@ -268,12 +227,12 @@
         <w:pStyle w:val="FirstParagraph"/>
       </w:pPr>
       <w:r>
-        <w:t xml:space="preserve">Positions at 10 more companies dating back to 1993 are available upon request.</w:t>
-      </w:r>
-    </w:p>
-    <w:bookmarkEnd w:id="26"/>
-    <w:bookmarkEnd w:id="27"/>
-    <w:bookmarkStart w:id="28" w:name="education--certifications"/>
+        <w:t xml:space="preserve">Positions at 11 more companies dating back to 1993 are available upon request.</w:t>
+      </w:r>
+    </w:p>
+    <w:bookmarkEnd w:id="15"/>
+    <w:bookmarkEnd w:id="16"/>
+    <w:bookmarkStart w:id="17" w:name="education--certifications"/>
     <w:p>
       <w:pPr>
         <w:pStyle w:val="Heading2"/>
@@ -344,8 +303,8 @@
         <w:t xml:space="preserve">Dale Carnegie Course (2005), Microsoft Certified Solutions Developer (MCSD) (2005), Certified PC Troubleshooter (2000), Certified in eCommerce Concepts (2000),</w:t>
       </w:r>
     </w:p>
-    <w:bookmarkEnd w:id="28"/>
-    <w:bookmarkStart w:id="29" w:name="skills"/>
+    <w:bookmarkEnd w:id="17"/>
+    <w:bookmarkStart w:id="18" w:name="skills"/>
     <w:p>
       <w:pPr>
         <w:pStyle w:val="Heading2"/>
@@ -474,8 +433,8 @@
         <w:t xml:space="preserve">: Team Leadership, Technical Leadership, Executive Leadership, Mentoring, Cross-team Coordination, Strategic Planning, Succession Planning, Requirements Gathering, Product Management, Agile, Scrum, Scrum Master, Release Management, Trello, Jira, Confluence, FishEye, Microsoft Teams</w:t>
       </w:r>
     </w:p>
-    <w:bookmarkEnd w:id="29"/>
-    <w:bookmarkStart w:id="31" w:name="references"/>
+    <w:bookmarkEnd w:id="18"/>
+    <w:bookmarkStart w:id="20" w:name="references"/>
     <w:p>
       <w:pPr>
         <w:pStyle w:val="Heading2"/>
@@ -494,7 +453,7 @@
       <w:r>
         <w:t xml:space="preserve"> </w:t>
       </w:r>
-      <w:hyperlink r:id="rId30">
+      <w:hyperlink r:id="rId19">
         <w:r>
           <w:rPr>
             <w:rStyle w:val="Hyperlink"/>
@@ -521,7 +480,7 @@
       <w:r>
         <w:t xml:space="preserve"> </w:t>
       </w:r>
-      <w:hyperlink r:id="rId30">
+      <w:hyperlink r:id="rId19">
         <w:r>
           <w:rPr>
             <w:rStyle w:val="Hyperlink"/>
@@ -533,8 +492,8 @@
         <w:t xml:space="preserve">.</w:t>
       </w:r>
     </w:p>
-    <w:bookmarkEnd w:id="31"/>
-    <w:bookmarkStart w:id="33" w:name="additional-information"/>
+    <w:bookmarkEnd w:id="20"/>
+    <w:bookmarkStart w:id="22" w:name="additional-information"/>
     <w:p>
       <w:pPr>
         <w:pStyle w:val="Heading2"/>
@@ -553,7 +512,7 @@
       <w:r>
         <w:t xml:space="preserve"> </w:t>
       </w:r>
-      <w:hyperlink r:id="rId32">
+      <w:hyperlink r:id="rId21">
         <w:r>
           <w:rPr>
             <w:rStyle w:val="Hyperlink"/>
@@ -565,8 +524,8 @@
         <w:t xml:space="preserve">.</w:t>
       </w:r>
     </w:p>
-    <w:bookmarkEnd w:id="33"/>
-    <w:bookmarkEnd w:id="34"/>
+    <w:bookmarkEnd w:id="22"/>
+    <w:bookmarkEnd w:id="23"/>
     <w:sectPr>
       <w:footnotePr>
         <w:numRestart w:val="eachSect"/>
@@ -800,10 +759,10 @@
   <w:docDefaults>
     <w:rPrDefault>
       <w:rPr>
-        <w:rFonts w:asciiTheme="minorHAnsi" w:cstheme="minorBidi" w:eastAsiaTheme="minorHAnsi" w:hAnsiTheme="minorHAnsi"/>
+        <w:rFonts w:asciiTheme="minorHAnsi" w:cstheme="minorBidi" w:eastAsiaTheme="minorEastAsia" w:hAnsiTheme="minorHAnsi"/>
         <w:sz w:val="24"/>
         <w:szCs w:val="24"/>
-        <w:lang w:bidi="ar-SA" w:eastAsia="en-US" w:val="en-US"/>
+        <w:lang w:bidi="ar-SA" w:eastAsia="zh-CN" w:val="en-US"/>
       </w:rPr>
     </w:rPrDefault>
     <w:pPrDefault>
@@ -1344,13 +1303,6 @@
       </w:tblCellMar>
     </w:tblPr>
     <w:tblStylePr w:type="firstRow">
-      <w:tblPr>
-        <w:jc w:val="left"/>
-        <w:tblInd w:type="dxa" w:w="0"/>
-      </w:tblPr>
-      <w:trPr>
-        <w:jc w:val="left"/>
-      </w:trPr>
       <w:tcPr>
         <w:tcBorders>
           <w:bottom w:val="single"/>

</xml_diff>

<commit_message>
Update resume: revise summary and experience sections, add new projects, and regenerate downloadable assets
</commit_message>
<xml_diff>
--- a/docs/assets/downloads/adleta_richard_resume_condensed.docx
+++ b/docs/assets/downloads/adleta_richard_resume_condensed.docx
@@ -63,7 +63,7 @@
         <w:pStyle w:val="FirstParagraph"/>
       </w:pPr>
       <w:r>
-        <w:t xml:space="preserve">Senior software architect, full-stack engineer, and technology entrepreneur with 20+ years of shipping production code and scaling cloud-native, data-intensive, and AI-powered products. Co-founder of educational technology startup while actively contributing to open-source tooling and AI integration projects. Known for translating fuzzy requirements into clean, testable code, championing automation, performance, and observability.</w:t>
+        <w:t xml:space="preserve">Senior software architect, full-stack engineer, and technology entrepreneur with 20+ years of shipping production code and scaling cloud-native, data-intensive, and AI-powered products. Currently exploring hands-on senior engineering and architecture roles focused on building scalable, production systems while maintaining momentum through open-source contributions and bootstrapped ventures. Known for translating fuzzy requirements into clean, testable code, championing automation, performance, and observability.</w:t>
       </w:r>
     </w:p>
     <w:bookmarkEnd w:id="11"/>
@@ -76,13 +76,13 @@
         <w:t xml:space="preserve">Experience</w:t>
       </w:r>
     </w:p>
-    <w:bookmarkStart w:id="12" w:name="forty-two-ink-llc-may-2025---present"/>
+    <w:bookmarkStart w:id="12" w:name="all-kids-network-may-2014---present"/>
     <w:p>
       <w:pPr>
         <w:pStyle w:val="Heading3"/>
       </w:pPr>
       <w:r>
-        <w:t xml:space="preserve">Forty-Two Ink, LLC (May 2025 - Present)</w:t>
+        <w:t xml:space="preserve">All Kids Network (May 2014 - Present)</w:t>
       </w:r>
     </w:p>
     <w:p>
@@ -98,62 +98,30 @@
           <w:b/>
           <w:bCs/>
         </w:rPr>
-        <w:t xml:space="preserve">Co-Founder &amp; Technical Lead</w:t>
+        <w:t xml:space="preserve">Partner &amp; Principal Engineer</w:t>
       </w:r>
       <w:r>
         <w:t xml:space="preserve"> </w:t>
       </w:r>
       <w:r>
-        <w:t xml:space="preserve">(May 2025 - Present) - Co-founding educational technology company building specialized scheduling and compliance software for K-12 schools. Leading full-stack development using modern technologies with focus on clean architecture, type safety, and scalability.</w:t>
+        <w:t xml:space="preserve">(May 2014 - Present) - Co-owned business and led end-to-end development of a high-traffic educational platform using React, TypeScript, .NET, C#, and AWS cloud infrastructure. Managed scalable systems serving millions of page views annually.</w:t>
       </w:r>
     </w:p>
     <w:bookmarkEnd w:id="12"/>
-    <w:bookmarkStart w:id="13" w:name="all-kids-network-may-2014---present"/>
+    <w:bookmarkStart w:id="13" w:name="nexxt-may-2011---aug-2025"/>
     <w:p>
       <w:pPr>
         <w:pStyle w:val="Heading3"/>
       </w:pPr>
       <w:r>
-        <w:t xml:space="preserve">All Kids Network (May 2014 - Present)</w:t>
-      </w:r>
-    </w:p>
-    <w:p>
-      <w:pPr>
-        <w:pStyle w:val="Compact"/>
+        <w:t xml:space="preserve">Nexxt (May 2011 - Aug 2025)</w:t>
+      </w:r>
+    </w:p>
+    <w:p>
+      <w:pPr>
         <w:numPr>
           <w:ilvl w:val="0"/>
           <w:numId w:val="1002"/>
-        </w:numPr>
-      </w:pPr>
-      <w:r>
-        <w:rPr>
-          <w:b/>
-          <w:bCs/>
-        </w:rPr>
-        <w:t xml:space="preserve">Partner &amp; Principal Engineer</w:t>
-      </w:r>
-      <w:r>
-        <w:t xml:space="preserve"> </w:t>
-      </w:r>
-      <w:r>
-        <w:t xml:space="preserve">(May 2014 - Present) - Co-owned business and led end-to-end development of a high-traffic educational platform using React, TypeScript, .NET, C#, and AWS cloud infrastructure. Managed scalable systems serving millions of page views annually.</w:t>
-      </w:r>
-    </w:p>
-    <w:bookmarkEnd w:id="13"/>
-    <w:bookmarkStart w:id="14" w:name="nexxt-may-2011---aug-2025"/>
-    <w:p>
-      <w:pPr>
-        <w:pStyle w:val="Heading3"/>
-      </w:pPr>
-      <w:r>
-        <w:t xml:space="preserve">Nexxt (May 2011 - Aug 2025)</w:t>
-      </w:r>
-    </w:p>
-    <w:p>
-      <w:pPr>
-        <w:numPr>
-          <w:ilvl w:val="0"/>
-          <w:numId w:val="1003"/>
         </w:numPr>
       </w:pPr>
       <w:r>
@@ -174,7 +142,7 @@
       <w:pPr>
         <w:numPr>
           <w:ilvl w:val="0"/>
-          <w:numId w:val="1003"/>
+          <w:numId w:val="1002"/>
         </w:numPr>
       </w:pPr>
       <w:r>
@@ -195,7 +163,7 @@
       <w:pPr>
         <w:numPr>
           <w:ilvl w:val="0"/>
-          <w:numId w:val="1003"/>
+          <w:numId w:val="1002"/>
         </w:numPr>
       </w:pPr>
       <w:r>
@@ -212,6 +180,79 @@
         <w:t xml:space="preserve">(May 2011 - Jan 2018) - Modernized web applications and implemented CI/CD pipelines using .NET, C#, ASP.NET MVC, AngularJS, SQL Server, and AWS. Led development of next-generation search technologies and production monitoring systems.</w:t>
       </w:r>
     </w:p>
+    <w:bookmarkEnd w:id="13"/>
+    <w:bookmarkStart w:id="14" w:name="splinterlands-sep-2021---sep-2023"/>
+    <w:p>
+      <w:pPr>
+        <w:pStyle w:val="Heading3"/>
+      </w:pPr>
+      <w:r>
+        <w:t xml:space="preserve">Splinterlands (Sep 2021 - Sep 2023)</w:t>
+      </w:r>
+    </w:p>
+    <w:p>
+      <w:pPr>
+        <w:numPr>
+          <w:ilvl w:val="0"/>
+          <w:numId w:val="1003"/>
+        </w:numPr>
+      </w:pPr>
+      <w:r>
+        <w:rPr>
+          <w:b/>
+          <w:bCs/>
+        </w:rPr>
+        <w:t xml:space="preserve">Head of Product / Solutions Developer</w:t>
+      </w:r>
+      <w:r>
+        <w:t xml:space="preserve"> </w:t>
+      </w:r>
+      <w:r>
+        <w:t xml:space="preserve">(Dec 2022 - Sep 2023) - Developed and deployed blockchain gaming projects using React, TypeScript, PostgreSQL, DynamoDB, Redis, and AWS. Specialized in Web3 technologies and HIVE engine blockchain integration.</w:t>
+      </w:r>
+    </w:p>
+    <w:p>
+      <w:pPr>
+        <w:numPr>
+          <w:ilvl w:val="0"/>
+          <w:numId w:val="1003"/>
+        </w:numPr>
+      </w:pPr>
+      <w:r>
+        <w:rPr>
+          <w:b/>
+          <w:bCs/>
+        </w:rPr>
+        <w:t xml:space="preserve">Chief Technology Officer</w:t>
+      </w:r>
+      <w:r>
+        <w:t xml:space="preserve"> </w:t>
+      </w:r>
+      <w:r>
+        <w:t xml:space="preserve">(Dec 2021 - Dec 2022) - Led organization growth and multi-product launches in blockchain gaming space. Applied executive leadership, strategic planning, and Web3 expertise to scale from 20+ to 150+ employees and contractors.</w:t>
+      </w:r>
+    </w:p>
+    <w:p>
+      <w:pPr>
+        <w:numPr>
+          <w:ilvl w:val="0"/>
+          <w:numId w:val="1003"/>
+        </w:numPr>
+      </w:pPr>
+      <w:r>
+        <w:rPr>
+          <w:b/>
+          <w:bCs/>
+        </w:rPr>
+        <w:t xml:space="preserve">Vice President Of Engineering</w:t>
+      </w:r>
+      <w:r>
+        <w:t xml:space="preserve"> </w:t>
+      </w:r>
+      <w:r>
+        <w:t xml:space="preserve">(Sep 2021 - Dec 2021) - Stabilized high-growth gaming product and expanded engineering team using AWS, PostgreSQL, Redis, and JavaScript. Implemented performance tuning and technical leadership practices during rapid expansion.</w:t>
+      </w:r>
+    </w:p>
     <w:bookmarkEnd w:id="14"/>
     <w:bookmarkStart w:id="15" w:name="previous-experience"/>
     <w:p>
@@ -227,7 +268,7 @@
         <w:pStyle w:val="FirstParagraph"/>
       </w:pPr>
       <w:r>
-        <w:t xml:space="preserve">Positions at 11 more companies dating back to 1993 are available upon request.</w:t>
+        <w:t xml:space="preserve">Positions at 10 more companies dating back to 1993 are available upon request.</w:t>
       </w:r>
     </w:p>
     <w:bookmarkEnd w:id="15"/>

</xml_diff>

<commit_message>
Update resume: add Recent Projects, use project.client, filter recent skills, regenerate assets
- Add "Recent Projects" to condensed resume and link to full resume
- Update project schema/rendering to use client field (remove entity/roles/type/keywords) and show client + date in full view
- Filter condensed skills to show only recently used keywords (10-year cutoff)
- Improve references formatting and "view more" links
- Regenerate downloadable resume assets (md/json/docx/odt/pdf/epub)
- Dev tooling: ensure wget/curl installed in install_pandoc.sh; set UTF-8 env and bind Jekyll to 0.0.0.0:4000 in test.sh
</commit_message>
<xml_diff>
--- a/docs/assets/downloads/adleta_richard_resume_condensed.docx
+++ b/docs/assets/downloads/adleta_richard_resume_condensed.docx
@@ -10,7 +10,7 @@
         <w:t xml:space="preserve">Richard Adleta</w:t>
       </w:r>
     </w:p>
-    <w:bookmarkStart w:id="23" w:name="X2c911290e4c868aff727f384bce9fee92e44cd7"/>
+    <w:bookmarkStart w:id="27" w:name="X2c911290e4c868aff727f384bce9fee92e44cd7"/>
     <w:p>
       <w:pPr>
         <w:pStyle w:val="Heading1"/>
@@ -67,16 +67,105 @@
       </w:r>
     </w:p>
     <w:bookmarkEnd w:id="11"/>
-    <w:bookmarkStart w:id="16" w:name="experience"/>
+    <w:bookmarkStart w:id="15" w:name="recent-projects"/>
     <w:p>
       <w:pPr>
         <w:pStyle w:val="Heading2"/>
       </w:pPr>
       <w:r>
+        <w:t xml:space="preserve">Recent Projects</w:t>
+      </w:r>
+    </w:p>
+    <w:p>
+      <w:pPr>
+        <w:pStyle w:val="FirstParagraph"/>
+      </w:pPr>
+      <w:r>
+        <w:rPr>
+          <w:b/>
+          <w:bCs/>
+        </w:rPr>
+        <w:t xml:space="preserve">Educational Scheduling Platform</w:t>
+      </w:r>
+      <w:r>
+        <w:t xml:space="preserve"> </w:t>
+      </w:r>
+      <w:r>
+        <w:t xml:space="preserve">(May 2025 - Present) - Architecting and developing full-stack educational scheduling platform from inception using React 18.3, TypeScript 5.8, .NET 8, and PostgreSQL 17</w:t>
+      </w:r>
+    </w:p>
+    <w:p>
+      <w:pPr>
+        <w:pStyle w:val="BodyText"/>
+      </w:pPr>
+      <w:hyperlink r:id="rId12">
+        <w:r>
+          <w:rPr>
+            <w:rStyle w:val="Hyperlink"/>
+            <w:b/>
+            <w:bCs/>
+          </w:rPr>
+          <w:t xml:space="preserve">claude-iterate</w:t>
+        </w:r>
+      </w:hyperlink>
+      <w:r>
+        <w:t xml:space="preserve"> </w:t>
+      </w:r>
+      <w:r>
+        <w:t xml:space="preserve">(Oct 2025 - Present) - Developed 8,578-line TypeScript CLI tool with strategy pattern architecture enabling autonomous AI agent workflows with dual execution modes (loop and iterative)</w:t>
+      </w:r>
+    </w:p>
+    <w:p>
+      <w:pPr>
+        <w:pStyle w:val="BodyText"/>
+      </w:pPr>
+      <w:hyperlink r:id="rId13">
+        <w:r>
+          <w:rPr>
+            <w:rStyle w:val="Hyperlink"/>
+            <w:b/>
+            <w:bCs/>
+          </w:rPr>
+          <w:t xml:space="preserve">mdite</w:t>
+        </w:r>
+      </w:hyperlink>
+      <w:r>
+        <w:t xml:space="preserve"> </w:t>
+      </w:r>
+      <w:r>
+        <w:t xml:space="preserve">(Oct 2025 - Present) - Architected novel graph-based documentation system (6.4K LOC TypeScript) treating markdown files as connected nodes/edges, enabling system-wide validation and dependency analysis impossible with traditional tools</w:t>
+      </w:r>
+    </w:p>
+    <w:p>
+      <w:pPr>
+        <w:pStyle w:val="BodyText"/>
+      </w:pPr>
+      <w:r>
+        <w:t xml:space="preserve">View all projects:</w:t>
+      </w:r>
+      <w:r>
+        <w:t xml:space="preserve"> </w:t>
+      </w:r>
+      <w:hyperlink r:id="rId14">
+        <w:r>
+          <w:rPr>
+            <w:rStyle w:val="Hyperlink"/>
+          </w:rPr>
+          <w:t xml:space="preserve">richardadleta.com/resume/full#projects</w:t>
+        </w:r>
+      </w:hyperlink>
+    </w:p>
+    <w:bookmarkEnd w:id="15"/>
+    <w:bookmarkStart w:id="20" w:name="experience"/>
+    <w:p>
+      <w:pPr>
+        <w:pStyle w:val="Heading2"/>
+      </w:pPr>
+      <w:r>
         <w:t xml:space="preserve">Experience</w:t>
       </w:r>
     </w:p>
-    <w:bookmarkStart w:id="12" w:name="all-kids-network-may-2014---present"/>
+    <w:bookmarkStart w:id="16" w:name="all-kids-network-may-2014---present"/>
     <w:p>
       <w:pPr>
         <w:pStyle w:val="Heading3"/>
@@ -107,8 +196,8 @@
         <w:t xml:space="preserve">(May 2014 - Present) - Co-owned business and led end-to-end development of a high-traffic educational platform using React, TypeScript, .NET, C#, and AWS cloud infrastructure. Managed scalable systems serving millions of page views annually.</w:t>
       </w:r>
     </w:p>
-    <w:bookmarkEnd w:id="12"/>
-    <w:bookmarkStart w:id="13" w:name="nexxt-may-2011---aug-2025"/>
+    <w:bookmarkEnd w:id="16"/>
+    <w:bookmarkStart w:id="17" w:name="nexxt-may-2011---aug-2025"/>
     <w:p>
       <w:pPr>
         <w:pStyle w:val="Heading3"/>
@@ -180,8 +269,8 @@
         <w:t xml:space="preserve">(May 2011 - Jan 2018) - Modernized web applications and implemented CI/CD pipelines using .NET, C#, ASP.NET MVC, AngularJS, SQL Server, and AWS. Led development of next-generation search technologies and production monitoring systems.</w:t>
       </w:r>
     </w:p>
-    <w:bookmarkEnd w:id="13"/>
-    <w:bookmarkStart w:id="14" w:name="splinterlands-sep-2021---sep-2023"/>
+    <w:bookmarkEnd w:id="17"/>
+    <w:bookmarkStart w:id="18" w:name="splinterlands-sep-2021---sep-2023"/>
     <w:p>
       <w:pPr>
         <w:pStyle w:val="Heading3"/>
@@ -253,8 +342,8 @@
         <w:t xml:space="preserve">(Sep 2021 - Dec 2021) - Stabilized high-growth gaming product and expanded engineering team using AWS, PostgreSQL, Redis, and JavaScript. Implemented performance tuning and technical leadership practices during rapid expansion.</w:t>
       </w:r>
     </w:p>
-    <w:bookmarkEnd w:id="14"/>
-    <w:bookmarkStart w:id="15" w:name="previous-experience"/>
+    <w:bookmarkEnd w:id="18"/>
+    <w:bookmarkStart w:id="19" w:name="previous-experience"/>
     <w:p>
       <w:pPr>
         <w:pStyle w:val="Heading3"/>
@@ -271,9 +360,9 @@
         <w:t xml:space="preserve">Positions at 10 more companies dating back to 1993 are available upon request.</w:t>
       </w:r>
     </w:p>
-    <w:bookmarkEnd w:id="15"/>
-    <w:bookmarkEnd w:id="16"/>
-    <w:bookmarkStart w:id="17" w:name="education--certifications"/>
+    <w:bookmarkEnd w:id="19"/>
+    <w:bookmarkEnd w:id="20"/>
+    <w:bookmarkStart w:id="21" w:name="education--certifications"/>
     <w:p>
       <w:pPr>
         <w:pStyle w:val="Heading2"/>
@@ -344,8 +433,8 @@
         <w:t xml:space="preserve">Dale Carnegie Course (2005), Microsoft Certified Solutions Developer (MCSD) (2005), Certified PC Troubleshooter (2000), Certified in eCommerce Concepts (2000),</w:t>
       </w:r>
     </w:p>
-    <w:bookmarkEnd w:id="17"/>
-    <w:bookmarkStart w:id="18" w:name="skills"/>
+    <w:bookmarkEnd w:id="21"/>
+    <w:bookmarkStart w:id="22" w:name="skills"/>
     <w:p>
       <w:pPr>
         <w:pStyle w:val="Heading2"/>
@@ -396,7 +485,7 @@
         <w:t xml:space="preserve">Backend &amp; Server Technologies</w:t>
       </w:r>
       <w:r>
-        <w:t xml:space="preserve">: ASP.NET MVC, ASP.NET Core, ASP.NET Razor, ASP.NET Web API, ASP.NET, Windows Services, API Integration, Authentication/Authorization, OAuth, IIS, Linux, Ubuntu, HAProxy, MSMQ, Event-Driven Architecture, .NET Web Services, .NET Remoting, BizTalk, Commerce Server, Classic ASP</w:t>
+        <w:t xml:space="preserve">: ASP.NET MVC, ASP.NET Core, ASP.NET Razor, ASP.NET Web API, ASP.NET, Windows Services, OAuth, IIS, Linux, Ubuntu, HAProxy, MSMQ, Event-Driven Architecture, .NET Web Services, .NET Remoting, BizTalk, Commerce Server, Classic ASP</w:t>
       </w:r>
     </w:p>
     <w:p>
@@ -411,7 +500,7 @@
         <w:t xml:space="preserve">Data Management</w:t>
       </w:r>
       <w:r>
-        <w:t xml:space="preserve">: SQL Server, T-SQL, PostgreSQL, MySQL, DynamoDB, Redis, Elasticsearch, OpenSearch, Couchbase, RavenDB, MongoDB, Lucene, Solr, Neo4j, Oracle, InfluxDB, AWS ElastiCache, AWS Redshift, AWS CloudSearch, Data Migration, Data Validation</w:t>
+        <w:t xml:space="preserve">: SQL Server, T-SQL, PostgreSQL, MySQL, DynamoDB, Redis, Elasticsearch, OpenSearch, Couchbase, Lucene, Solr, Neo4j, Oracle, InfluxDB, AWS ElastiCache, AWS Redshift, AWS CloudSearch, Data Migration, Data Validation</w:t>
       </w:r>
     </w:p>
     <w:p>
@@ -441,7 +530,7 @@
         <w:t xml:space="preserve">Architecture &amp; Performance</w:t>
       </w:r>
       <w:r>
-        <w:t xml:space="preserve">: Software Architecture, Enterprise Architecture, Enterprise Systems Design, Event-Driven Architecture, Microservices, Scalable Systems, High-Volume Processing, Grid Computing, Performance Tuning, Software Development Life Cycle (SDLC), Code Generation, Process Improvement, Technical Documentation, Algorithm Design</w:t>
+        <w:t xml:space="preserve">: Software Architecture, Enterprise Architecture, Enterprise Systems Design, Event-Driven Architecture, Scalable Systems, High-Volume Processing, Grid Computing, Performance Tuning, Software Development Life Cycle (SDLC), Code Generation, Process Improvement, Technical Documentation, Algorithm Design</w:t>
       </w:r>
     </w:p>
     <w:p>
@@ -456,7 +545,7 @@
         <w:t xml:space="preserve">Specialized Technologies &amp; Domains</w:t>
       </w:r>
       <w:r>
-        <w:t xml:space="preserve">: OpenAI GPT, Machine Learning Integration, Confidence Scoring, HIVE Engine Blockchain, Web3, NFTs, Cryptocurrency, Decentralized Applications (dApps), Smart Contracts, Blockchain Technology, Game Development, Game Design, Game Monetization, Game Analytics, SharePoint, Documentum, DotNetNuke, PHP, Costpoint, ERP Systems, VB6, Visual Basic, ActiveX, COM, COM Interop</w:t>
+        <w:t xml:space="preserve">: OpenAI GPT, Machine Learning Integration, HIVE Engine Blockchain, Web3, NFTs, Cryptocurrency, Decentralized Applications (dApps), Smart Contracts, Blockchain Technology, Game Development, Game Design, Game Monetization, Game Analytics, SharePoint, Documentum, DotNetNuke, PHP, Costpoint, ERP Systems, VB6, Visual Basic, ActiveX, COM</w:t>
       </w:r>
     </w:p>
     <w:p>
@@ -474,8 +563,8 @@
         <w:t xml:space="preserve">: Team Leadership, Technical Leadership, Executive Leadership, Mentoring, Cross-team Coordination, Strategic Planning, Succession Planning, Requirements Gathering, Product Management, Agile, Scrum, Scrum Master, Release Management, Trello, Jira, Confluence, FishEye, Microsoft Teams</w:t>
       </w:r>
     </w:p>
-    <w:bookmarkEnd w:id="18"/>
-    <w:bookmarkStart w:id="20" w:name="references"/>
+    <w:bookmarkEnd w:id="22"/>
+    <w:bookmarkStart w:id="24" w:name="references"/>
     <w:p>
       <w:pPr>
         <w:pStyle w:val="Heading2"/>
@@ -491,24 +580,42 @@
       <w:r>
         <w:t xml:space="preserve">“I’ve had the privilege of working with Richard Adleta for over 10 years at Nexxt, and during that time, he’s consistently demonstrated the kind of technical leadership and versatility that any engineering team would be lucky to have. Richard bring…”</w:t>
       </w:r>
+    </w:p>
+    <w:p>
+      <w:pPr>
+        <w:pStyle w:val="BlockText"/>
+      </w:pPr>
+      <w:r>
+        <w:t xml:space="preserve">— Bill Rybinski, Director of Technology at Nexxt, Inc.</w:t>
+      </w:r>
+    </w:p>
+    <w:p>
+      <w:pPr>
+        <w:pStyle w:val="FirstParagraph"/>
+      </w:pPr>
+      <w:r>
+        <w:t xml:space="preserve">Read more references:</w:t>
+      </w:r>
       <w:r>
         <w:t xml:space="preserve"> </w:t>
       </w:r>
-      <w:hyperlink r:id="rId19">
+      <w:hyperlink r:id="rId23">
         <w:r>
           <w:rPr>
             <w:rStyle w:val="Hyperlink"/>
           </w:rPr>
-          <w:t xml:space="preserve">more</w:t>
+          <w:t xml:space="preserve">richardadleta.com/resume/full#references</w:t>
         </w:r>
       </w:hyperlink>
     </w:p>
-    <w:p>
-      <w:pPr>
-        <w:pStyle w:val="BlockText"/>
-      </w:pPr>
-      <w:r>
-        <w:t xml:space="preserve">— Bill Rybinski, Director of Technology at Nexxt, Inc.</w:t>
+    <w:bookmarkEnd w:id="24"/>
+    <w:bookmarkStart w:id="26" w:name="additional-information"/>
+    <w:p>
+      <w:pPr>
+        <w:pStyle w:val="Heading2"/>
+      </w:pPr>
+      <w:r>
+        <w:t xml:space="preserve">Additional Information</w:t>
       </w:r>
     </w:p>
     <w:p>
@@ -516,44 +623,12 @@
         <w:pStyle w:val="FirstParagraph"/>
       </w:pPr>
       <w:r>
-        <w:t xml:space="preserve">Read more references on the</w:t>
+        <w:t xml:space="preserve">Full, annotated resume available at</w:t>
       </w:r>
       <w:r>
         <w:t xml:space="preserve"> </w:t>
       </w:r>
-      <w:hyperlink r:id="rId19">
-        <w:r>
-          <w:rPr>
-            <w:rStyle w:val="Hyperlink"/>
-          </w:rPr>
-          <w:t xml:space="preserve">full resume</w:t>
-        </w:r>
-      </w:hyperlink>
-      <w:r>
-        <w:t xml:space="preserve">.</w:t>
-      </w:r>
-    </w:p>
-    <w:bookmarkEnd w:id="20"/>
-    <w:bookmarkStart w:id="22" w:name="additional-information"/>
-    <w:p>
-      <w:pPr>
-        <w:pStyle w:val="Heading2"/>
-      </w:pPr>
-      <w:r>
-        <w:t xml:space="preserve">Additional Information</w:t>
-      </w:r>
-    </w:p>
-    <w:p>
-      <w:pPr>
-        <w:pStyle w:val="FirstParagraph"/>
-      </w:pPr>
-      <w:r>
-        <w:t xml:space="preserve">Full, annotated resume available at</w:t>
-      </w:r>
-      <w:r>
-        <w:t xml:space="preserve"> </w:t>
-      </w:r>
-      <w:hyperlink r:id="rId21">
+      <w:hyperlink r:id="rId25">
         <w:r>
           <w:rPr>
             <w:rStyle w:val="Hyperlink"/>
@@ -565,8 +640,8 @@
         <w:t xml:space="preserve">.</w:t>
       </w:r>
     </w:p>
-    <w:bookmarkEnd w:id="22"/>
-    <w:bookmarkEnd w:id="23"/>
+    <w:bookmarkEnd w:id="26"/>
+    <w:bookmarkEnd w:id="27"/>
     <w:sectPr>
       <w:footnotePr>
         <w:numRestart w:val="eachSect"/>

</xml_diff>